<commit_message>
added non functional requirements for system_specification.docx
</commit_message>
<xml_diff>
--- a/u03/system_specification.docx
+++ b/u03/system_specification.docx
@@ -33,6 +33,8 @@
           <w:lang w:val="en-GB" w:eastAsia="de-AT"/>
         </w:rPr>
       </w:pPr>
+      <w:bookmarkStart w:id="0" w:name="_GoBack"/>
+      <w:bookmarkEnd w:id="0"/>
     </w:p>
     <w:p>
       <w:pPr>
@@ -580,14 +582,49 @@
           <w:i/>
           <w:lang w:val="en-GB"/>
         </w:rPr>
-        <w:t>Briefw</w:t>
-      </w:r>
+        <w:t>Briefwahlbezirke</w:t>
+      </w:r>
+      <w:proofErr w:type="spellEnd"/>
       <w:r>
         <w:rPr>
           <w:i/>
           <w:lang w:val="en-GB"/>
         </w:rPr>
-        <w:t>ahlbezirke</w:t>
+        <w:t>’</w:t>
+      </w:r>
+      <w:r>
+        <w:rPr>
+          <w:lang w:val="en-GB"/>
+        </w:rPr>
+        <w:t>,</w:t>
+      </w:r>
+      <w:r>
+        <w:rPr>
+          <w:i/>
+          <w:lang w:val="en-GB"/>
+        </w:rPr>
+        <w:t xml:space="preserve"> </w:t>
+      </w:r>
+      <w:r>
+        <w:rPr>
+          <w:lang w:val="en-GB"/>
+        </w:rPr>
+        <w:t>candidates who run for a</w:t>
+      </w:r>
+      <w:r>
+        <w:rPr>
+          <w:i/>
+          <w:lang w:val="en-GB"/>
+        </w:rPr>
+        <w:t xml:space="preserve"> ‘</w:t>
+      </w:r>
+      <w:proofErr w:type="spellStart"/>
+      <w:r>
+        <w:rPr>
+          <w:i/>
+          <w:lang w:val="en-GB"/>
+        </w:rPr>
+        <w:t>Listenmandat</w:t>
       </w:r>
       <w:proofErr w:type="spellEnd"/>
       <w:r>
@@ -595,16 +632,39 @@
           <w:i/>
           <w:lang w:val="en-GB"/>
         </w:rPr>
+        <w:t xml:space="preserve">’, </w:t>
+      </w:r>
+      <w:r>
+        <w:rPr>
+          <w:lang w:val="en-GB"/>
+        </w:rPr>
+        <w:t>candidates who run for a</w:t>
+      </w:r>
+      <w:r>
+        <w:rPr>
+          <w:i/>
+          <w:lang w:val="en-GB"/>
+        </w:rPr>
+        <w:t xml:space="preserve"> ‘</w:t>
+      </w:r>
+      <w:proofErr w:type="spellStart"/>
+      <w:r>
+        <w:rPr>
+          <w:i/>
+          <w:lang w:val="en-GB"/>
+        </w:rPr>
+        <w:t>Direktmandat</w:t>
+      </w:r>
+      <w:proofErr w:type="spellEnd"/>
+      <w:r>
+        <w:rPr>
+          <w:i/>
+          <w:lang w:val="en-GB"/>
+        </w:rPr>
         <w:t>’</w:t>
       </w:r>
       <w:r>
         <w:rPr>
-          <w:lang w:val="en-GB"/>
-        </w:rPr>
-        <w:t>,</w:t>
-      </w:r>
-      <w:r>
-        <w:rPr>
           <w:i/>
           <w:lang w:val="en-GB"/>
         </w:rPr>
@@ -614,7 +674,7 @@
         <w:rPr>
           <w:lang w:val="en-GB"/>
         </w:rPr>
-        <w:t>candidates who run for a</w:t>
+        <w:t>and the selected</w:t>
       </w:r>
       <w:r>
         <w:rPr>
@@ -629,7 +689,7 @@
           <w:i/>
           <w:lang w:val="en-GB"/>
         </w:rPr>
-        <w:t>Listenmandat</w:t>
+        <w:t>Wahlbezirke</w:t>
       </w:r>
       <w:proofErr w:type="spellEnd"/>
       <w:r>
@@ -637,102 +697,23 @@
           <w:i/>
           <w:lang w:val="en-GB"/>
         </w:rPr>
-        <w:t xml:space="preserve">’, </w:t>
-      </w:r>
-      <w:r>
-        <w:rPr>
-          <w:lang w:val="en-GB"/>
-        </w:rPr>
-        <w:t>candidates who run for a</w:t>
-      </w:r>
+        <w:t>’ and ‘</w:t>
+      </w:r>
+      <w:proofErr w:type="spellStart"/>
       <w:r>
         <w:rPr>
           <w:i/>
           <w:lang w:val="en-GB"/>
         </w:rPr>
-        <w:t xml:space="preserve"> ‘</w:t>
-      </w:r>
-      <w:proofErr w:type="spellStart"/>
+        <w:t>Briefwahlbezirke</w:t>
+      </w:r>
+      <w:proofErr w:type="spellEnd"/>
       <w:r>
         <w:rPr>
           <w:i/>
           <w:lang w:val="en-GB"/>
         </w:rPr>
-        <w:t>Direktmandat</w:t>
-      </w:r>
-      <w:proofErr w:type="spellEnd"/>
-      <w:r>
-        <w:rPr>
-          <w:i/>
-          <w:lang w:val="en-GB"/>
-        </w:rPr>
-        <w:t>’</w:t>
-      </w:r>
-      <w:r>
-        <w:rPr>
-          <w:i/>
-          <w:lang w:val="en-GB"/>
-        </w:rPr>
-        <w:t xml:space="preserve"> </w:t>
-      </w:r>
-      <w:r>
-        <w:rPr>
-          <w:lang w:val="en-GB"/>
-        </w:rPr>
-        <w:t>and the selected</w:t>
-      </w:r>
-      <w:r>
-        <w:rPr>
-          <w:i/>
-          <w:lang w:val="en-GB"/>
-        </w:rPr>
-        <w:t xml:space="preserve"> ‘</w:t>
-      </w:r>
-      <w:proofErr w:type="spellStart"/>
-      <w:r>
-        <w:rPr>
-          <w:i/>
-          <w:lang w:val="en-GB"/>
-        </w:rPr>
-        <w:t>Wahlbezirke</w:t>
-      </w:r>
-      <w:proofErr w:type="spellEnd"/>
-      <w:r>
-        <w:rPr>
-          <w:i/>
-          <w:lang w:val="en-GB"/>
-        </w:rPr>
-        <w:t>’</w:t>
-      </w:r>
-      <w:r>
-        <w:rPr>
-          <w:i/>
-          <w:lang w:val="en-GB"/>
-        </w:rPr>
-        <w:t xml:space="preserve"> and ‘</w:t>
-      </w:r>
-      <w:proofErr w:type="spellStart"/>
-      <w:r>
-        <w:rPr>
-          <w:i/>
-          <w:lang w:val="en-GB"/>
-        </w:rPr>
-        <w:t>Briefwahlbezirke</w:t>
-      </w:r>
-      <w:proofErr w:type="spellEnd"/>
-      <w:r>
-        <w:rPr>
-          <w:i/>
-          <w:lang w:val="en-GB"/>
-        </w:rPr>
-        <w:t>’</w:t>
-      </w:r>
-      <w:r>
-        <w:rPr>
-          <w:i/>
-          <w:lang w:val="en-GB"/>
-        </w:rPr>
-        <w:t xml:space="preserve"> </w:t>
+        <w:t xml:space="preserve">’ </w:t>
       </w:r>
       <w:r>
         <w:rPr>
@@ -762,19 +743,7 @@
         <w:rPr>
           <w:lang w:val="en-GB"/>
         </w:rPr>
-        <w:t xml:space="preserve">The system must not provide a graphical user interface to set up </w:t>
-      </w:r>
-      <w:r>
-        <w:rPr>
-          <w:lang w:val="en-GB"/>
-        </w:rPr>
-        <w:t>an election</w:t>
-      </w:r>
-      <w:r>
-        <w:rPr>
-          <w:lang w:val="en-GB"/>
-        </w:rPr>
-        <w:t>.</w:t>
+        <w:t>The system must not provide a graphical user interface to set up an election.</w:t>
       </w:r>
     </w:p>
     <w:p>
@@ -824,44 +793,8 @@
         <w:rPr>
           <w:lang w:val="en-GB"/>
         </w:rPr>
-        <w:t>The system should be able to differentiate between the two voting methods ‘</w:t>
-      </w:r>
-      <w:proofErr w:type="spellStart"/>
-      <w:r>
-        <w:rPr>
-          <w:lang w:val="en-GB"/>
-        </w:rPr>
-        <w:t>Briefwahl</w:t>
-      </w:r>
-      <w:proofErr w:type="spellEnd"/>
-      <w:r>
-        <w:rPr>
-          <w:lang w:val="en-GB"/>
-        </w:rPr>
-        <w:t>’ and ‘</w:t>
-      </w:r>
-      <w:proofErr w:type="spellStart"/>
-      <w:r>
-        <w:rPr>
-          <w:lang w:val="en-GB"/>
-        </w:rPr>
-        <w:t>Urnenwahl</w:t>
-      </w:r>
-      <w:proofErr w:type="spellEnd"/>
-      <w:r>
-        <w:rPr>
-          <w:lang w:val="en-GB"/>
-        </w:rPr>
-        <w:t>’.</w:t>
-      </w:r>
-    </w:p>
-    <w:p>
-      <w:pPr>
-        <w:pStyle w:val="Listenabsatz"/>
-        <w:rPr>
-          <w:lang w:val="en-GB"/>
-        </w:rPr>
-      </w:pPr>
+        <w:t>The system has to ensure that votes can only be submitted in a given period of time.</w:t>
+      </w:r>
     </w:p>
     <w:p>
       <w:pPr>
@@ -878,13 +811,27 @@
         <w:rPr>
           <w:lang w:val="en-GB"/>
         </w:rPr>
-        <w:t>The system hast to provide a graphical user interface for ‘</w:t>
+        <w:t>The system should be able to differentiate between the two voting methods ‘</w:t>
       </w:r>
       <w:proofErr w:type="spellStart"/>
       <w:r>
         <w:rPr>
           <w:lang w:val="en-GB"/>
         </w:rPr>
+        <w:t>Briefwahl</w:t>
+      </w:r>
+      <w:proofErr w:type="spellEnd"/>
+      <w:r>
+        <w:rPr>
+          <w:lang w:val="en-GB"/>
+        </w:rPr>
+        <w:t>’ and ‘</w:t>
+      </w:r>
+      <w:proofErr w:type="spellStart"/>
+      <w:r>
+        <w:rPr>
+          <w:lang w:val="en-GB"/>
+        </w:rPr>
         <w:t>Urnenwahl</w:t>
       </w:r>
       <w:proofErr w:type="spellEnd"/>
@@ -892,8 +839,16 @@
         <w:rPr>
           <w:lang w:val="en-GB"/>
         </w:rPr>
-        <w:t>’, which is further specified by the following requirements.</w:t>
-      </w:r>
+        <w:t>’.</w:t>
+      </w:r>
+    </w:p>
+    <w:p>
+      <w:pPr>
+        <w:pStyle w:val="Listenabsatz"/>
+        <w:rPr>
+          <w:lang w:val="en-GB"/>
+        </w:rPr>
+      </w:pPr>
     </w:p>
     <w:p>
       <w:pPr>
@@ -910,33 +865,21 @@
         <w:rPr>
           <w:lang w:val="en-GB"/>
         </w:rPr>
-        <w:t xml:space="preserve">The system has to be able to </w:t>
-      </w:r>
-      <w:r>
-        <w:rPr>
-          <w:lang w:val="en-GB"/>
-        </w:rPr>
-        <w:t>authenticate</w:t>
-      </w:r>
-      <w:r>
-        <w:rPr>
-          <w:lang w:val="en-GB"/>
-        </w:rPr>
-        <w:t xml:space="preserve"> a voter by his ‘</w:t>
+        <w:t>The system hast to provide a graphical user interface for ‘</w:t>
       </w:r>
       <w:proofErr w:type="spellStart"/>
       <w:r>
         <w:rPr>
           <w:lang w:val="en-GB"/>
         </w:rPr>
-        <w:t>Ausweisnummer</w:t>
+        <w:t>Urnenwahl</w:t>
       </w:r>
       <w:proofErr w:type="spellEnd"/>
       <w:r>
         <w:rPr>
           <w:lang w:val="en-GB"/>
         </w:rPr>
-        <w:t>’.</w:t>
+        <w:t>’, which is further specified by the following requirements.</w:t>
       </w:r>
     </w:p>
     <w:p>
@@ -954,21 +897,33 @@
         <w:rPr>
           <w:lang w:val="en-GB"/>
         </w:rPr>
-        <w:t>The system has to give the user the possibility to register his ‘</w:t>
+        <w:t xml:space="preserve">The system has to be able to </w:t>
+      </w:r>
+      <w:r>
+        <w:rPr>
+          <w:lang w:val="en-GB"/>
+        </w:rPr>
+        <w:t>authenticate</w:t>
+      </w:r>
+      <w:r>
+        <w:rPr>
+          <w:lang w:val="en-GB"/>
+        </w:rPr>
+        <w:t xml:space="preserve"> a voter by his ‘</w:t>
       </w:r>
       <w:proofErr w:type="spellStart"/>
       <w:r>
         <w:rPr>
           <w:lang w:val="en-GB"/>
         </w:rPr>
-        <w:t>Wahlschein</w:t>
+        <w:t>Ausweisnummer</w:t>
       </w:r>
       <w:proofErr w:type="spellEnd"/>
       <w:r>
         <w:rPr>
           <w:lang w:val="en-GB"/>
         </w:rPr>
-        <w:t>’ if existing.</w:t>
+        <w:t>’.</w:t>
       </w:r>
     </w:p>
     <w:p>
@@ -986,13 +941,7 @@
         <w:rPr>
           <w:lang w:val="en-GB"/>
         </w:rPr>
-        <w:t xml:space="preserve">The system has to be able to verify, that the registered </w:t>
-      </w:r>
-      <w:r>
-        <w:rPr>
-          <w:lang w:val="en-GB"/>
-        </w:rPr>
-        <w:t>‘</w:t>
+        <w:t>The system has to give the user the possibility to register his ‘</w:t>
       </w:r>
       <w:proofErr w:type="spellStart"/>
       <w:r>
@@ -1006,13 +955,7 @@
         <w:rPr>
           <w:lang w:val="en-GB"/>
         </w:rPr>
-        <w:t>’</w:t>
-      </w:r>
-      <w:r>
-        <w:rPr>
-          <w:lang w:val="en-GB"/>
-        </w:rPr>
-        <w:t xml:space="preserve"> belongs to the user.</w:t>
+        <w:t>’ if existing.</w:t>
       </w:r>
     </w:p>
     <w:p>
@@ -1030,21 +973,21 @@
         <w:rPr>
           <w:lang w:val="en-GB"/>
         </w:rPr>
-        <w:t>The system has to verify that the user is in the right ‘</w:t>
+        <w:t>The system has to be able to verify, that the registered ‘</w:t>
       </w:r>
       <w:proofErr w:type="spellStart"/>
       <w:r>
         <w:rPr>
           <w:lang w:val="en-GB"/>
         </w:rPr>
-        <w:t>Wahlbezirk</w:t>
+        <w:t>Wahlschein</w:t>
       </w:r>
       <w:proofErr w:type="spellEnd"/>
       <w:r>
         <w:rPr>
           <w:lang w:val="en-GB"/>
         </w:rPr>
-        <w:t>’.</w:t>
+        <w:t>’ belongs to the user.</w:t>
       </w:r>
     </w:p>
     <w:p>
@@ -1062,14 +1005,14 @@
         <w:rPr>
           <w:lang w:val="en-GB"/>
         </w:rPr>
-        <w:t>The system has to be able to show the user the right election possibility, according to his ‘</w:t>
+        <w:t>The system has to verify that the user is in the right ‘</w:t>
       </w:r>
       <w:proofErr w:type="spellStart"/>
       <w:r>
         <w:rPr>
           <w:lang w:val="en-GB"/>
         </w:rPr>
-        <w:t>Wahlkreis</w:t>
+        <w:t>Wahlbezirk</w:t>
       </w:r>
       <w:proofErr w:type="spellEnd"/>
       <w:r>
@@ -1094,28 +1037,14 @@
         <w:rPr>
           <w:lang w:val="en-GB"/>
         </w:rPr>
-        <w:t>The system has to be able to take the users ‘</w:t>
+        <w:t>The system has to be able to show the user the right election possibility, according to his ‘</w:t>
       </w:r>
       <w:proofErr w:type="spellStart"/>
       <w:r>
         <w:rPr>
           <w:lang w:val="en-GB"/>
         </w:rPr>
-        <w:t>Erststimme</w:t>
-      </w:r>
-      <w:proofErr w:type="spellEnd"/>
-      <w:r>
-        <w:rPr>
-          <w:lang w:val="en-GB"/>
-        </w:rPr>
-        <w:t>’ and ‘</w:t>
-      </w:r>
-      <w:proofErr w:type="spellStart"/>
-      <w:r>
-        <w:rPr>
-          <w:lang w:val="en-GB"/>
-        </w:rPr>
-        <w:t>Zweitstimme</w:t>
+        <w:t>Wahlkreis</w:t>
       </w:r>
       <w:proofErr w:type="spellEnd"/>
       <w:r>
@@ -1140,13 +1069,35 @@
         <w:rPr>
           <w:lang w:val="en-GB"/>
         </w:rPr>
-        <w:t xml:space="preserve">The system has to give the user the possibility to fix </w:t>
-      </w:r>
-      <w:r>
-        <w:rPr>
-          <w:lang w:val="en-GB"/>
-        </w:rPr>
-        <w:t>wrong inputs.</w:t>
+        <w:t>The system has to be able to take the users ‘</w:t>
+      </w:r>
+      <w:proofErr w:type="spellStart"/>
+      <w:r>
+        <w:rPr>
+          <w:lang w:val="en-GB"/>
+        </w:rPr>
+        <w:t>Erststimme</w:t>
+      </w:r>
+      <w:proofErr w:type="spellEnd"/>
+      <w:r>
+        <w:rPr>
+          <w:lang w:val="en-GB"/>
+        </w:rPr>
+        <w:t>’ and ‘</w:t>
+      </w:r>
+      <w:proofErr w:type="spellStart"/>
+      <w:r>
+        <w:rPr>
+          <w:lang w:val="en-GB"/>
+        </w:rPr>
+        <w:t>Zweitstimme</w:t>
+      </w:r>
+      <w:proofErr w:type="spellEnd"/>
+      <w:r>
+        <w:rPr>
+          <w:lang w:val="en-GB"/>
+        </w:rPr>
+        <w:t>’.</w:t>
       </w:r>
     </w:p>
     <w:p>
@@ -1164,6 +1115,30 @@
         <w:rPr>
           <w:lang w:val="en-GB"/>
         </w:rPr>
+        <w:t xml:space="preserve">The system has to give the user the possibility to fix </w:t>
+      </w:r>
+      <w:r>
+        <w:rPr>
+          <w:lang w:val="en-GB"/>
+        </w:rPr>
+        <w:t>wrong inputs.</w:t>
+      </w:r>
+    </w:p>
+    <w:p>
+      <w:pPr>
+        <w:pStyle w:val="Listenabsatz"/>
+        <w:numPr>
+          <w:ilvl w:val="0"/>
+          <w:numId w:val="16"/>
+        </w:numPr>
+        <w:rPr>
+          <w:lang w:val="en-GB"/>
+        </w:rPr>
+      </w:pPr>
+      <w:r>
+        <w:rPr>
+          <w:lang w:val="en-GB"/>
+        </w:rPr>
         <w:t>The system has to give the user the possibility to mark his vote as invalid.</w:t>
       </w:r>
     </w:p>
@@ -1284,22 +1259,12 @@
         <w:rPr>
           <w:lang w:val="en-GB"/>
         </w:rPr>
-        <w:t>turnout rate</w:t>
-      </w:r>
-      <w:r>
-        <w:rPr>
-          <w:lang w:val="en-GB"/>
-        </w:rPr>
-        <w:t>.</w:t>
+        <w:t>turnout rate.</w:t>
       </w:r>
     </w:p>
     <w:p>
       <w:pPr>
         <w:pStyle w:val="Listenabsatz"/>
-        <w:numPr>
-          <w:ilvl w:val="0"/>
-          <w:numId w:val="17"/>
-        </w:numPr>
         <w:rPr>
           <w:lang w:val="en-GB"/>
         </w:rPr>
@@ -1335,31 +1300,7 @@
         <w:rPr>
           <w:lang w:val="en-GB"/>
         </w:rPr>
-        <w:t xml:space="preserve">The system has to be able to calculate </w:t>
-      </w:r>
-      <w:r>
-        <w:rPr>
-          <w:lang w:val="en-GB"/>
-        </w:rPr>
-        <w:t>a projection of the</w:t>
-      </w:r>
-      <w:r>
-        <w:rPr>
-          <w:lang w:val="en-GB"/>
-        </w:rPr>
-        <w:t xml:space="preserve"> result</w:t>
-      </w:r>
-      <w:r>
-        <w:rPr>
-          <w:lang w:val="en-GB"/>
-        </w:rPr>
-        <w:t>s of an un</w:t>
-      </w:r>
-      <w:r>
-        <w:rPr>
-          <w:lang w:val="en-GB"/>
-        </w:rPr>
-        <w:t xml:space="preserve">finished election according to the </w:t>
+        <w:t xml:space="preserve">The system has to be able to calculate a projection of the results of an unfinished election according to the </w:t>
       </w:r>
       <w:r>
         <w:rPr>
@@ -1405,19 +1346,7 @@
         <w:rPr>
           <w:lang w:val="en-GB" w:eastAsia="de-AT"/>
         </w:rPr>
-        <w:t xml:space="preserve">The system has to be able to show the </w:t>
-      </w:r>
-      <w:r>
-        <w:rPr>
-          <w:lang w:val="en-GB" w:eastAsia="de-AT"/>
-        </w:rPr>
-        <w:t xml:space="preserve">projected </w:t>
-      </w:r>
-      <w:r>
-        <w:rPr>
-          <w:lang w:val="en-GB" w:eastAsia="de-AT"/>
-        </w:rPr>
-        <w:t>distribution of the seats in ‘Bundestag’ for the different parties.</w:t>
+        <w:t>The system has to be able to show the projected distribution of the seats in ‘Bundestag’ for the different parties.</w:t>
       </w:r>
     </w:p>
     <w:p>
@@ -1473,7 +1402,13 @@
         <w:rPr>
           <w:lang w:val="en-GB" w:eastAsia="de-AT"/>
         </w:rPr>
-        <w:t>must be able to show the voting results and difference to the previous election per party and turnout rate for a selected area (overall, federal state, ‘</w:t>
+        <w:t>has to</w:t>
+      </w:r>
+      <w:r>
+        <w:rPr>
+          <w:lang w:val="en-GB" w:eastAsia="de-AT"/>
+        </w:rPr>
+        <w:t xml:space="preserve"> be able to show the voting results and difference to the previous election per party and turnout rate for a selected area (overall, federal state, ‘</w:t>
       </w:r>
       <w:proofErr w:type="spellStart"/>
       <w:r>
@@ -1555,31 +1490,7 @@
         <w:rPr>
           <w:lang w:val="en-GB" w:eastAsia="de-AT"/>
         </w:rPr>
-        <w:t>The system should be able to show the</w:t>
-      </w:r>
-      <w:r>
-        <w:rPr>
-          <w:lang w:val="en-GB" w:eastAsia="de-AT"/>
-        </w:rPr>
-        <w:t xml:space="preserve"> overall</w:t>
-      </w:r>
-      <w:r>
-        <w:rPr>
-          <w:lang w:val="en-GB" w:eastAsia="de-AT"/>
-        </w:rPr>
-        <w:t xml:space="preserve"> voting results by </w:t>
-      </w:r>
-      <w:r>
-        <w:rPr>
-          <w:lang w:val="en-GB" w:eastAsia="de-AT"/>
-        </w:rPr>
-        <w:t>age-group</w:t>
-      </w:r>
-      <w:r>
-        <w:rPr>
-          <w:lang w:val="en-GB" w:eastAsia="de-AT"/>
-        </w:rPr>
-        <w:t xml:space="preserve">, based on the representative election statistic. </w:t>
+        <w:t xml:space="preserve">The system should be able to show the overall voting results by age-group, based on the representative election statistic. </w:t>
       </w:r>
     </w:p>
     <w:p>
@@ -1597,13 +1508,7 @@
         <w:rPr>
           <w:lang w:val="en-GB" w:eastAsia="de-AT"/>
         </w:rPr>
-        <w:t xml:space="preserve">The system should be able to show the overall voting results by </w:t>
-      </w:r>
-      <w:r>
-        <w:rPr>
-          <w:lang w:val="en-GB" w:eastAsia="de-AT"/>
-        </w:rPr>
-        <w:t>distribution of ‘</w:t>
+        <w:t>The system should be able to show the overall voting results by distribution of ‘</w:t>
       </w:r>
       <w:proofErr w:type="spellStart"/>
       <w:r>
@@ -1624,30 +1529,34 @@
         <w:rPr>
           <w:lang w:val="en-GB" w:eastAsia="de-AT"/>
         </w:rPr>
-        <w:t>Zweistimme</w:t>
+        <w:t>Zwei</w:t>
+      </w:r>
+      <w:r>
+        <w:rPr>
+          <w:lang w:val="en-GB" w:eastAsia="de-AT"/>
+        </w:rPr>
+        <w:t>t</w:t>
+      </w:r>
+      <w:r>
+        <w:rPr>
+          <w:lang w:val="en-GB" w:eastAsia="de-AT"/>
+        </w:rPr>
+        <w:t>stimme</w:t>
       </w:r>
       <w:proofErr w:type="spellEnd"/>
       <w:r>
         <w:rPr>
           <w:lang w:val="en-GB" w:eastAsia="de-AT"/>
         </w:rPr>
-        <w:t>’</w:t>
-      </w:r>
-      <w:r>
-        <w:rPr>
-          <w:lang w:val="en-GB" w:eastAsia="de-AT"/>
-        </w:rPr>
-        <w:t xml:space="preserve">, based on the representative election statistic. </w:t>
-      </w:r>
-    </w:p>
-    <w:p>
-      <w:pPr>
-        <w:rPr>
-          <w:lang w:val="en-GB" w:eastAsia="de-AT"/>
-        </w:rPr>
-      </w:pPr>
-      <w:bookmarkStart w:id="0" w:name="_GoBack"/>
-      <w:bookmarkEnd w:id="0"/>
+        <w:t xml:space="preserve">’, based on the representative election statistic. </w:t>
+      </w:r>
+    </w:p>
+    <w:p>
+      <w:pPr>
+        <w:rPr>
+          <w:lang w:val="en-GB" w:eastAsia="de-AT"/>
+        </w:rPr>
+      </w:pPr>
     </w:p>
     <w:p>
       <w:pPr>
@@ -1665,10 +1574,452 @@
     </w:p>
     <w:p>
       <w:pPr>
-        <w:rPr>
-          <w:lang w:val="en-GB" w:eastAsia="de-AT"/>
-        </w:rPr>
-      </w:pPr>
+        <w:pStyle w:val="berschrift5"/>
+        <w:rPr>
+          <w:lang w:val="en-GB"/>
+        </w:rPr>
+      </w:pPr>
+      <w:r>
+        <w:rPr>
+          <w:lang w:val="en-GB"/>
+        </w:rPr>
+        <w:t>Voting</w:t>
+      </w:r>
+    </w:p>
+    <w:p>
+      <w:pPr>
+        <w:pStyle w:val="Listenabsatz"/>
+        <w:numPr>
+          <w:ilvl w:val="0"/>
+          <w:numId w:val="21"/>
+        </w:numPr>
+        <w:rPr>
+          <w:lang w:val="en-GB" w:eastAsia="de-AT"/>
+        </w:rPr>
+      </w:pPr>
+      <w:r>
+        <w:rPr>
+          <w:lang w:val="en-GB" w:eastAsia="de-AT"/>
+        </w:rPr>
+        <w:t>T</w:t>
+      </w:r>
+      <w:r>
+        <w:rPr>
+          <w:lang w:val="en-GB" w:eastAsia="de-AT"/>
+        </w:rPr>
+        <w:t>he system has to be able to process a submitted vote within 1s.</w:t>
+      </w:r>
+    </w:p>
+    <w:p>
+      <w:pPr>
+        <w:pStyle w:val="Listenabsatz"/>
+        <w:numPr>
+          <w:ilvl w:val="0"/>
+          <w:numId w:val="15"/>
+        </w:numPr>
+        <w:rPr>
+          <w:lang w:val="en-GB" w:eastAsia="de-AT"/>
+        </w:rPr>
+      </w:pPr>
+      <w:r>
+        <w:rPr>
+          <w:lang w:val="en-GB" w:eastAsia="de-AT"/>
+        </w:rPr>
+        <w:t xml:space="preserve">The system </w:t>
+      </w:r>
+      <w:r>
+        <w:rPr>
+          <w:lang w:val="en-GB" w:eastAsia="de-AT"/>
+        </w:rPr>
+        <w:t>has to ensure</w:t>
+      </w:r>
+      <w:r>
+        <w:rPr>
+          <w:lang w:val="en-GB" w:eastAsia="de-AT"/>
+        </w:rPr>
+        <w:t xml:space="preserve"> the</w:t>
+      </w:r>
+      <w:r>
+        <w:rPr>
+          <w:lang w:val="en-GB" w:eastAsia="de-AT"/>
+        </w:rPr>
+        <w:t xml:space="preserve"> protection of data privacy for voters</w:t>
+      </w:r>
+      <w:r>
+        <w:rPr>
+          <w:lang w:val="en-GB" w:eastAsia="de-AT"/>
+        </w:rPr>
+        <w:t xml:space="preserve"> at every time</w:t>
+      </w:r>
+      <w:r>
+        <w:rPr>
+          <w:lang w:val="en-GB" w:eastAsia="de-AT"/>
+        </w:rPr>
+        <w:t>.</w:t>
+      </w:r>
+    </w:p>
+    <w:p>
+      <w:pPr>
+        <w:pStyle w:val="Listenabsatz"/>
+        <w:numPr>
+          <w:ilvl w:val="0"/>
+          <w:numId w:val="15"/>
+        </w:numPr>
+        <w:rPr>
+          <w:lang w:val="en-GB" w:eastAsia="de-AT"/>
+        </w:rPr>
+      </w:pPr>
+      <w:r>
+        <w:rPr>
+          <w:lang w:val="en-GB" w:eastAsia="de-AT"/>
+        </w:rPr>
+        <w:t>The system</w:t>
+      </w:r>
+      <w:r>
+        <w:rPr>
+          <w:lang w:val="en-GB" w:eastAsia="de-AT"/>
+        </w:rPr>
+        <w:t xml:space="preserve"> </w:t>
+      </w:r>
+      <w:r>
+        <w:rPr>
+          <w:lang w:val="en-GB" w:eastAsia="de-AT"/>
+        </w:rPr>
+        <w:t xml:space="preserve">has to </w:t>
+      </w:r>
+      <w:r>
+        <w:rPr>
+          <w:lang w:val="en-GB" w:eastAsia="de-AT"/>
+        </w:rPr>
+        <w:t>ensure that either a voting is submitted after a system crash or has to request the user to vote again.</w:t>
+      </w:r>
+    </w:p>
+    <w:p>
+      <w:pPr>
+        <w:pStyle w:val="Listenabsatz"/>
+        <w:numPr>
+          <w:ilvl w:val="0"/>
+          <w:numId w:val="15"/>
+        </w:numPr>
+        <w:rPr>
+          <w:lang w:val="en-GB" w:eastAsia="de-AT"/>
+        </w:rPr>
+      </w:pPr>
+      <w:r>
+        <w:rPr>
+          <w:lang w:val="en-GB" w:eastAsia="de-AT"/>
+        </w:rPr>
+        <w:t xml:space="preserve">The system </w:t>
+      </w:r>
+      <w:r>
+        <w:rPr>
+          <w:lang w:val="en-GB" w:eastAsia="de-AT"/>
+        </w:rPr>
+        <w:t>has to</w:t>
+      </w:r>
+      <w:r>
+        <w:rPr>
+          <w:lang w:val="en-GB" w:eastAsia="de-AT"/>
+        </w:rPr>
+        <w:t xml:space="preserve"> ensure that votes can only be submitted by an authorized voter.</w:t>
+      </w:r>
+    </w:p>
+    <w:p>
+      <w:pPr>
+        <w:pStyle w:val="Listenabsatz"/>
+        <w:numPr>
+          <w:ilvl w:val="0"/>
+          <w:numId w:val="15"/>
+        </w:numPr>
+        <w:rPr>
+          <w:lang w:val="en-GB" w:eastAsia="de-AT"/>
+        </w:rPr>
+      </w:pPr>
+      <w:r>
+        <w:rPr>
+          <w:lang w:val="en-GB" w:eastAsia="de-AT"/>
+        </w:rPr>
+        <w:t>The system should be able to withstand a denial of service attack.</w:t>
+      </w:r>
+    </w:p>
+    <w:p>
+      <w:pPr>
+        <w:pStyle w:val="berschrift5"/>
+        <w:rPr>
+          <w:lang w:val="en-GB"/>
+        </w:rPr>
+      </w:pPr>
+      <w:r>
+        <w:rPr>
+          <w:lang w:val="en-GB"/>
+        </w:rPr>
+        <w:t>Results</w:t>
+      </w:r>
+    </w:p>
+    <w:p>
+      <w:pPr>
+        <w:pStyle w:val="Listenabsatz"/>
+        <w:numPr>
+          <w:ilvl w:val="0"/>
+          <w:numId w:val="21"/>
+        </w:numPr>
+        <w:rPr>
+          <w:lang w:val="en-GB" w:eastAsia="de-AT"/>
+        </w:rPr>
+      </w:pPr>
+      <w:r>
+        <w:rPr>
+          <w:lang w:val="en-GB" w:eastAsia="de-AT"/>
+        </w:rPr>
+        <w:t>T</w:t>
+      </w:r>
+      <w:r>
+        <w:rPr>
+          <w:lang w:val="en-GB" w:eastAsia="de-AT"/>
+        </w:rPr>
+        <w:t xml:space="preserve">he system has to be able to </w:t>
+      </w:r>
+      <w:r>
+        <w:rPr>
+          <w:lang w:val="en-GB" w:eastAsia="de-AT"/>
+        </w:rPr>
+        <w:t>calculate</w:t>
+      </w:r>
+      <w:r>
+        <w:rPr>
+          <w:lang w:val="en-GB" w:eastAsia="de-AT"/>
+        </w:rPr>
+        <w:t xml:space="preserve"> </w:t>
+      </w:r>
+      <w:r>
+        <w:rPr>
+          <w:lang w:val="en-GB" w:eastAsia="de-AT"/>
+        </w:rPr>
+        <w:t>the results for an election within 5min after the voting ends.</w:t>
+      </w:r>
+    </w:p>
+    <w:p>
+      <w:pPr>
+        <w:pStyle w:val="berschrift5"/>
+        <w:rPr>
+          <w:lang w:val="en-GB"/>
+        </w:rPr>
+      </w:pPr>
+      <w:r>
+        <w:rPr>
+          <w:lang w:val="en-GB"/>
+        </w:rPr>
+        <w:t>Projections</w:t>
+      </w:r>
+    </w:p>
+    <w:p>
+      <w:pPr>
+        <w:pStyle w:val="Listenabsatz"/>
+        <w:numPr>
+          <w:ilvl w:val="0"/>
+          <w:numId w:val="21"/>
+        </w:numPr>
+        <w:rPr>
+          <w:lang w:val="en-GB" w:eastAsia="de-AT"/>
+        </w:rPr>
+      </w:pPr>
+      <w:r>
+        <w:rPr>
+          <w:lang w:val="en-GB" w:eastAsia="de-AT"/>
+        </w:rPr>
+        <w:t>The system has to calculate projections every X minutes.</w:t>
+      </w:r>
+    </w:p>
+    <w:p>
+      <w:pPr>
+        <w:pStyle w:val="Listenabsatz"/>
+        <w:numPr>
+          <w:ilvl w:val="0"/>
+          <w:numId w:val="21"/>
+        </w:numPr>
+        <w:rPr>
+          <w:lang w:val="en-GB" w:eastAsia="de-AT"/>
+        </w:rPr>
+      </w:pPr>
+      <w:r>
+        <w:rPr>
+          <w:lang w:val="en-GB" w:eastAsia="de-AT"/>
+        </w:rPr>
+        <w:t xml:space="preserve">The system has to </w:t>
+      </w:r>
+      <w:r>
+        <w:rPr>
+          <w:lang w:val="en-GB" w:eastAsia="de-AT"/>
+        </w:rPr>
+        <w:t xml:space="preserve">be able to </w:t>
+      </w:r>
+      <w:r>
+        <w:rPr>
+          <w:lang w:val="en-GB" w:eastAsia="de-AT"/>
+        </w:rPr>
+        <w:t xml:space="preserve">calculate the projections within </w:t>
+      </w:r>
+      <w:r>
+        <w:rPr>
+          <w:lang w:val="en-GB" w:eastAsia="de-AT"/>
+        </w:rPr>
+        <w:t>5min.</w:t>
+      </w:r>
+    </w:p>
+    <w:p>
+      <w:pPr>
+        <w:pStyle w:val="berschrift5"/>
+        <w:rPr>
+          <w:lang w:val="en-GB"/>
+        </w:rPr>
+      </w:pPr>
+      <w:r>
+        <w:rPr>
+          <w:lang w:val="en-GB"/>
+        </w:rPr>
+        <w:t>Analysis</w:t>
+      </w:r>
+    </w:p>
+    <w:p>
+      <w:pPr>
+        <w:pStyle w:val="Listenabsatz"/>
+        <w:numPr>
+          <w:ilvl w:val="0"/>
+          <w:numId w:val="22"/>
+        </w:numPr>
+        <w:rPr>
+          <w:lang w:val="en-GB" w:eastAsia="de-AT"/>
+        </w:rPr>
+      </w:pPr>
+      <w:r>
+        <w:rPr>
+          <w:lang w:val="en-GB" w:eastAsia="de-AT"/>
+        </w:rPr>
+        <w:t xml:space="preserve">The system has to be able to </w:t>
+      </w:r>
+      <w:r>
+        <w:rPr>
+          <w:lang w:val="en-GB" w:eastAsia="de-AT"/>
+        </w:rPr>
+        <w:t>provide</w:t>
+      </w:r>
+      <w:r>
+        <w:rPr>
+          <w:lang w:val="en-GB" w:eastAsia="de-AT"/>
+        </w:rPr>
+        <w:t xml:space="preserve"> the analysis modes</w:t>
+      </w:r>
+      <w:r>
+        <w:rPr>
+          <w:lang w:val="en-GB" w:eastAsia="de-AT"/>
+        </w:rPr>
+        <w:t xml:space="preserve"> within 15min after the election ends.</w:t>
+      </w:r>
+    </w:p>
+    <w:p>
+      <w:pPr>
+        <w:pStyle w:val="berschrift2"/>
+        <w:rPr>
+          <w:lang w:val="en-GB" w:eastAsia="de-AT"/>
+        </w:rPr>
+      </w:pPr>
+      <w:r>
+        <w:rPr>
+          <w:lang w:val="en-GB" w:eastAsia="de-AT"/>
+        </w:rPr>
+        <w:t>Technical Conception</w:t>
+      </w:r>
+    </w:p>
+    <w:p>
+      <w:pPr>
+        <w:pStyle w:val="berschrift5"/>
+        <w:rPr>
+          <w:lang w:val="en-GB" w:eastAsia="de-AT"/>
+        </w:rPr>
+      </w:pPr>
+    </w:p>
+    <w:p>
+      <w:pPr>
+        <w:pStyle w:val="berschrift2"/>
+        <w:rPr>
+          <w:lang w:val="en-GB" w:eastAsia="de-AT"/>
+        </w:rPr>
+      </w:pPr>
+      <w:r>
+        <w:rPr>
+          <w:lang w:val="en-GB" w:eastAsia="de-AT"/>
+        </w:rPr>
+        <w:lastRenderedPageBreak/>
+        <w:t>User Interface</w:t>
+      </w:r>
+    </w:p>
+    <w:p>
+      <w:pPr>
+        <w:pStyle w:val="berschrift5"/>
+        <w:rPr>
+          <w:lang w:val="en-GB"/>
+        </w:rPr>
+      </w:pPr>
+      <w:r>
+        <w:rPr>
+          <w:lang w:val="en-GB"/>
+        </w:rPr>
+        <w:t>Voting</w:t>
+      </w:r>
+    </w:p>
+    <w:p>
+      <w:pPr>
+        <w:pStyle w:val="berschrift5"/>
+        <w:rPr>
+          <w:lang w:val="en-GB"/>
+        </w:rPr>
+      </w:pPr>
+      <w:r>
+        <w:rPr>
+          <w:lang w:val="en-GB"/>
+        </w:rPr>
+        <w:t>Results</w:t>
+      </w:r>
+    </w:p>
+    <w:p>
+      <w:pPr>
+        <w:pStyle w:val="berschrift5"/>
+        <w:rPr>
+          <w:lang w:val="en-GB"/>
+        </w:rPr>
+      </w:pPr>
+      <w:r>
+        <w:rPr>
+          <w:lang w:val="en-GB"/>
+        </w:rPr>
+        <w:t>Ana</w:t>
+      </w:r>
+      <w:r>
+        <w:rPr>
+          <w:lang w:val="en-GB"/>
+        </w:rPr>
+        <w:t>l</w:t>
+      </w:r>
+      <w:r>
+        <w:rPr>
+          <w:lang w:val="en-GB"/>
+        </w:rPr>
+        <w:t>ysis</w:t>
+      </w:r>
+    </w:p>
+    <w:p>
+      <w:pPr>
+        <w:pStyle w:val="berschrift2"/>
+        <w:rPr>
+          <w:lang w:val="en-GB" w:eastAsia="de-AT"/>
+        </w:rPr>
+      </w:pPr>
+      <w:r>
+        <w:rPr>
+          <w:lang w:val="en-GB" w:eastAsia="de-AT"/>
+        </w:rPr>
+        <w:t>Glossary</w:t>
+      </w:r>
     </w:p>
     <w:p>
       <w:pPr>
@@ -1795,7 +2146,7 @@
                 <w:bCs/>
                 <w:noProof/>
               </w:rPr>
-              <w:t>1</w:t>
+              <w:t>2</w:t>
             </w:r>
             <w:r>
               <w:rPr>
@@ -1842,7 +2193,7 @@
                 <w:noProof/>
                 <w:sz w:val="24"/>
               </w:rPr>
-              <w:t>2</w:t>
+              <w:t>3</w:t>
             </w:r>
             <w:r>
               <w:rPr>
@@ -1910,6 +2261,40 @@
       <w:rPr>
         <w:sz w:val="20"/>
         <w:szCs w:val="20"/>
+        <w:lang w:val="en-GB"/>
+      </w:rPr>
+      <w:t>Database Systems</w:t>
+    </w:r>
+    <w:r>
+      <w:rPr>
+        <w:sz w:val="20"/>
+        <w:szCs w:val="20"/>
+        <w:lang w:val="en-GB"/>
+      </w:rPr>
+      <w:t xml:space="preserve"> </w:t>
+    </w:r>
+    <w:r>
+      <w:rPr>
+        <w:sz w:val="20"/>
+        <w:szCs w:val="20"/>
+        <w:lang w:val="en-GB"/>
+      </w:rPr>
+      <w:tab/>
+      <w:t>Election Information-S</w:t>
+    </w:r>
+    <w:r>
+      <w:rPr>
+        <w:sz w:val="20"/>
+        <w:szCs w:val="20"/>
+        <w:lang w:val="en-GB"/>
+      </w:rPr>
+      <w:t>ystem</w:t>
+    </w:r>
+    <w:r>
+      <w:rPr>
+        <w:sz w:val="20"/>
+        <w:szCs w:val="20"/>
+        <w:lang w:val="en-GB"/>
       </w:rPr>
       <w:tab/>
     </w:r>
@@ -1919,42 +2304,8 @@
         <w:szCs w:val="20"/>
         <w:lang w:val="en-GB"/>
       </w:rPr>
-      <w:t>Database Systems</w:t>
+      <w:t>System Specification</w:t>
     </w:r>
-    <w:r>
-      <w:rPr>
-        <w:sz w:val="20"/>
-        <w:szCs w:val="20"/>
-        <w:lang w:val="en-GB"/>
-      </w:rPr>
-      <w:t xml:space="preserve"> – </w:t>
-    </w:r>
-    <w:r>
-      <w:rPr>
-        <w:sz w:val="20"/>
-        <w:szCs w:val="20"/>
-        <w:lang w:val="en-GB"/>
-      </w:rPr>
-      <w:t>Election Information System</w:t>
-    </w:r>
-    <w:r>
-      <w:rPr>
-        <w:sz w:val="20"/>
-        <w:szCs w:val="20"/>
-        <w:lang w:val="en-GB"/>
-      </w:rPr>
-      <w:tab/>
-    </w:r>
-    <w:proofErr w:type="spellStart"/>
-    <w:r>
-      <w:rPr>
-        <w:sz w:val="20"/>
-        <w:szCs w:val="20"/>
-        <w:lang w:val="en-GB"/>
-      </w:rPr>
-      <w:t>Pflichtenheft</w:t>
-    </w:r>
-    <w:proofErr w:type="spellEnd"/>
   </w:p>
   <w:p>
     <w:pPr>
@@ -2537,6 +2888,119 @@
     </w:lvl>
   </w:abstractNum>
   <w:abstractNum w:abstractNumId="5">
+    <w:nsid w:val="236466FA"/>
+    <w:multiLevelType w:val="hybridMultilevel"/>
+    <w:tmpl w:val="B2B8CDC2"/>
+    <w:lvl w:ilvl="0" w:tplc="0C070001">
+      <w:start w:val="1"/>
+      <w:numFmt w:val="bullet"/>
+      <w:lvlText w:val=""/>
+      <w:lvlJc w:val="left"/>
+      <w:pPr>
+        <w:ind w:left="720" w:hanging="360"/>
+      </w:pPr>
+      <w:rPr>
+        <w:rFonts w:ascii="Symbol" w:hAnsi="Symbol" w:hint="default"/>
+      </w:rPr>
+    </w:lvl>
+    <w:lvl w:ilvl="1" w:tplc="0C070003" w:tentative="1">
+      <w:start w:val="1"/>
+      <w:numFmt w:val="bullet"/>
+      <w:lvlText w:val="o"/>
+      <w:lvlJc w:val="left"/>
+      <w:pPr>
+        <w:ind w:left="1440" w:hanging="360"/>
+      </w:pPr>
+      <w:rPr>
+        <w:rFonts w:ascii="Courier New" w:hAnsi="Courier New" w:cs="Courier New" w:hint="default"/>
+      </w:rPr>
+    </w:lvl>
+    <w:lvl w:ilvl="2" w:tplc="0C070005" w:tentative="1">
+      <w:start w:val="1"/>
+      <w:numFmt w:val="bullet"/>
+      <w:lvlText w:val=""/>
+      <w:lvlJc w:val="left"/>
+      <w:pPr>
+        <w:ind w:left="2160" w:hanging="360"/>
+      </w:pPr>
+      <w:rPr>
+        <w:rFonts w:ascii="Wingdings" w:hAnsi="Wingdings" w:hint="default"/>
+      </w:rPr>
+    </w:lvl>
+    <w:lvl w:ilvl="3" w:tplc="0C070001" w:tentative="1">
+      <w:start w:val="1"/>
+      <w:numFmt w:val="bullet"/>
+      <w:lvlText w:val=""/>
+      <w:lvlJc w:val="left"/>
+      <w:pPr>
+        <w:ind w:left="2880" w:hanging="360"/>
+      </w:pPr>
+      <w:rPr>
+        <w:rFonts w:ascii="Symbol" w:hAnsi="Symbol" w:hint="default"/>
+      </w:rPr>
+    </w:lvl>
+    <w:lvl w:ilvl="4" w:tplc="0C070003" w:tentative="1">
+      <w:start w:val="1"/>
+      <w:numFmt w:val="bullet"/>
+      <w:lvlText w:val="o"/>
+      <w:lvlJc w:val="left"/>
+      <w:pPr>
+        <w:ind w:left="3600" w:hanging="360"/>
+      </w:pPr>
+      <w:rPr>
+        <w:rFonts w:ascii="Courier New" w:hAnsi="Courier New" w:cs="Courier New" w:hint="default"/>
+      </w:rPr>
+    </w:lvl>
+    <w:lvl w:ilvl="5" w:tplc="0C070005" w:tentative="1">
+      <w:start w:val="1"/>
+      <w:numFmt w:val="bullet"/>
+      <w:lvlText w:val=""/>
+      <w:lvlJc w:val="left"/>
+      <w:pPr>
+        <w:ind w:left="4320" w:hanging="360"/>
+      </w:pPr>
+      <w:rPr>
+        <w:rFonts w:ascii="Wingdings" w:hAnsi="Wingdings" w:hint="default"/>
+      </w:rPr>
+    </w:lvl>
+    <w:lvl w:ilvl="6" w:tplc="0C070001" w:tentative="1">
+      <w:start w:val="1"/>
+      <w:numFmt w:val="bullet"/>
+      <w:lvlText w:val=""/>
+      <w:lvlJc w:val="left"/>
+      <w:pPr>
+        <w:ind w:left="5040" w:hanging="360"/>
+      </w:pPr>
+      <w:rPr>
+        <w:rFonts w:ascii="Symbol" w:hAnsi="Symbol" w:hint="default"/>
+      </w:rPr>
+    </w:lvl>
+    <w:lvl w:ilvl="7" w:tplc="0C070003" w:tentative="1">
+      <w:start w:val="1"/>
+      <w:numFmt w:val="bullet"/>
+      <w:lvlText w:val="o"/>
+      <w:lvlJc w:val="left"/>
+      <w:pPr>
+        <w:ind w:left="5760" w:hanging="360"/>
+      </w:pPr>
+      <w:rPr>
+        <w:rFonts w:ascii="Courier New" w:hAnsi="Courier New" w:cs="Courier New" w:hint="default"/>
+      </w:rPr>
+    </w:lvl>
+    <w:lvl w:ilvl="8" w:tplc="0C070005" w:tentative="1">
+      <w:start w:val="1"/>
+      <w:numFmt w:val="bullet"/>
+      <w:lvlText w:val=""/>
+      <w:lvlJc w:val="left"/>
+      <w:pPr>
+        <w:ind w:left="6480" w:hanging="360"/>
+      </w:pPr>
+      <w:rPr>
+        <w:rFonts w:ascii="Wingdings" w:hAnsi="Wingdings" w:hint="default"/>
+      </w:rPr>
+    </w:lvl>
+  </w:abstractNum>
+  <w:abstractNum w:abstractNumId="6">
     <w:nsid w:val="25E462B9"/>
     <w:multiLevelType w:val="hybridMultilevel"/>
     <w:tmpl w:val="564E452C"/>
@@ -2649,7 +3113,7 @@
       </w:rPr>
     </w:lvl>
   </w:abstractNum>
-  <w:abstractNum w:abstractNumId="6">
+  <w:abstractNum w:abstractNumId="7">
     <w:nsid w:val="2CE87E62"/>
     <w:multiLevelType w:val="hybridMultilevel"/>
     <w:tmpl w:val="385C8C9E"/>
@@ -2762,7 +3226,7 @@
       </w:rPr>
     </w:lvl>
   </w:abstractNum>
-  <w:abstractNum w:abstractNumId="7">
+  <w:abstractNum w:abstractNumId="8">
     <w:nsid w:val="2E6350CA"/>
     <w:multiLevelType w:val="hybridMultilevel"/>
     <w:tmpl w:val="5BB0FFA2"/>
@@ -2875,7 +3339,7 @@
       </w:rPr>
     </w:lvl>
   </w:abstractNum>
-  <w:abstractNum w:abstractNumId="8">
+  <w:abstractNum w:abstractNumId="9">
     <w:nsid w:val="33E34A99"/>
     <w:multiLevelType w:val="hybridMultilevel"/>
     <w:tmpl w:val="310C0B42"/>
@@ -2988,7 +3452,7 @@
       </w:rPr>
     </w:lvl>
   </w:abstractNum>
-  <w:abstractNum w:abstractNumId="9">
+  <w:abstractNum w:abstractNumId="10">
     <w:nsid w:val="3567706A"/>
     <w:multiLevelType w:val="hybridMultilevel"/>
     <w:tmpl w:val="D50A790A"/>
@@ -3101,7 +3565,7 @@
       </w:rPr>
     </w:lvl>
   </w:abstractNum>
-  <w:abstractNum w:abstractNumId="10">
+  <w:abstractNum w:abstractNumId="11">
     <w:nsid w:val="38030F22"/>
     <w:multiLevelType w:val="hybridMultilevel"/>
     <w:tmpl w:val="63FC5046"/>
@@ -3214,7 +3678,7 @@
       </w:rPr>
     </w:lvl>
   </w:abstractNum>
-  <w:abstractNum w:abstractNumId="11">
+  <w:abstractNum w:abstractNumId="12">
     <w:nsid w:val="3F265122"/>
     <w:multiLevelType w:val="hybridMultilevel"/>
     <w:tmpl w:val="B4E8AADC"/>
@@ -3327,7 +3791,7 @@
       </w:rPr>
     </w:lvl>
   </w:abstractNum>
-  <w:abstractNum w:abstractNumId="12">
+  <w:abstractNum w:abstractNumId="13">
     <w:nsid w:val="4693442A"/>
     <w:multiLevelType w:val="hybridMultilevel"/>
     <w:tmpl w:val="D5F00728"/>
@@ -3440,7 +3904,7 @@
       </w:rPr>
     </w:lvl>
   </w:abstractNum>
-  <w:abstractNum w:abstractNumId="13">
+  <w:abstractNum w:abstractNumId="14">
     <w:nsid w:val="4E666722"/>
     <w:multiLevelType w:val="hybridMultilevel"/>
     <w:tmpl w:val="9782F7AC"/>
@@ -3553,7 +4017,7 @@
       </w:rPr>
     </w:lvl>
   </w:abstractNum>
-  <w:abstractNum w:abstractNumId="14">
+  <w:abstractNum w:abstractNumId="15">
     <w:nsid w:val="4ECF2FF0"/>
     <w:multiLevelType w:val="hybridMultilevel"/>
     <w:tmpl w:val="864A3F86"/>
@@ -3666,7 +4130,7 @@
       </w:rPr>
     </w:lvl>
   </w:abstractNum>
-  <w:abstractNum w:abstractNumId="15">
+  <w:abstractNum w:abstractNumId="16">
     <w:nsid w:val="4F2579BD"/>
     <w:multiLevelType w:val="hybridMultilevel"/>
     <w:tmpl w:val="753E39BC"/>
@@ -3779,7 +4243,7 @@
       </w:rPr>
     </w:lvl>
   </w:abstractNum>
-  <w:abstractNum w:abstractNumId="16">
+  <w:abstractNum w:abstractNumId="17">
     <w:nsid w:val="547D0F0A"/>
     <w:multiLevelType w:val="hybridMultilevel"/>
     <w:tmpl w:val="373A3F50"/>
@@ -3892,7 +4356,7 @@
       </w:rPr>
     </w:lvl>
   </w:abstractNum>
-  <w:abstractNum w:abstractNumId="17">
+  <w:abstractNum w:abstractNumId="18">
     <w:nsid w:val="54F74216"/>
     <w:multiLevelType w:val="hybridMultilevel"/>
     <w:tmpl w:val="0BB09B3A"/>
@@ -4005,7 +4469,120 @@
       </w:rPr>
     </w:lvl>
   </w:abstractNum>
-  <w:abstractNum w:abstractNumId="18">
+  <w:abstractNum w:abstractNumId="19">
+    <w:nsid w:val="5C0F65FE"/>
+    <w:multiLevelType w:val="hybridMultilevel"/>
+    <w:tmpl w:val="B0623F9C"/>
+    <w:lvl w:ilvl="0" w:tplc="0C070001">
+      <w:start w:val="1"/>
+      <w:numFmt w:val="bullet"/>
+      <w:lvlText w:val=""/>
+      <w:lvlJc w:val="left"/>
+      <w:pPr>
+        <w:ind w:left="720" w:hanging="360"/>
+      </w:pPr>
+      <w:rPr>
+        <w:rFonts w:ascii="Symbol" w:hAnsi="Symbol" w:hint="default"/>
+      </w:rPr>
+    </w:lvl>
+    <w:lvl w:ilvl="1" w:tplc="0C070003" w:tentative="1">
+      <w:start w:val="1"/>
+      <w:numFmt w:val="bullet"/>
+      <w:lvlText w:val="o"/>
+      <w:lvlJc w:val="left"/>
+      <w:pPr>
+        <w:ind w:left="1440" w:hanging="360"/>
+      </w:pPr>
+      <w:rPr>
+        <w:rFonts w:ascii="Courier New" w:hAnsi="Courier New" w:cs="Courier New" w:hint="default"/>
+      </w:rPr>
+    </w:lvl>
+    <w:lvl w:ilvl="2" w:tplc="0C070005" w:tentative="1">
+      <w:start w:val="1"/>
+      <w:numFmt w:val="bullet"/>
+      <w:lvlText w:val=""/>
+      <w:lvlJc w:val="left"/>
+      <w:pPr>
+        <w:ind w:left="2160" w:hanging="360"/>
+      </w:pPr>
+      <w:rPr>
+        <w:rFonts w:ascii="Wingdings" w:hAnsi="Wingdings" w:hint="default"/>
+      </w:rPr>
+    </w:lvl>
+    <w:lvl w:ilvl="3" w:tplc="0C070001" w:tentative="1">
+      <w:start w:val="1"/>
+      <w:numFmt w:val="bullet"/>
+      <w:lvlText w:val=""/>
+      <w:lvlJc w:val="left"/>
+      <w:pPr>
+        <w:ind w:left="2880" w:hanging="360"/>
+      </w:pPr>
+      <w:rPr>
+        <w:rFonts w:ascii="Symbol" w:hAnsi="Symbol" w:hint="default"/>
+      </w:rPr>
+    </w:lvl>
+    <w:lvl w:ilvl="4" w:tplc="0C070003" w:tentative="1">
+      <w:start w:val="1"/>
+      <w:numFmt w:val="bullet"/>
+      <w:lvlText w:val="o"/>
+      <w:lvlJc w:val="left"/>
+      <w:pPr>
+        <w:ind w:left="3600" w:hanging="360"/>
+      </w:pPr>
+      <w:rPr>
+        <w:rFonts w:ascii="Courier New" w:hAnsi="Courier New" w:cs="Courier New" w:hint="default"/>
+      </w:rPr>
+    </w:lvl>
+    <w:lvl w:ilvl="5" w:tplc="0C070005" w:tentative="1">
+      <w:start w:val="1"/>
+      <w:numFmt w:val="bullet"/>
+      <w:lvlText w:val=""/>
+      <w:lvlJc w:val="left"/>
+      <w:pPr>
+        <w:ind w:left="4320" w:hanging="360"/>
+      </w:pPr>
+      <w:rPr>
+        <w:rFonts w:ascii="Wingdings" w:hAnsi="Wingdings" w:hint="default"/>
+      </w:rPr>
+    </w:lvl>
+    <w:lvl w:ilvl="6" w:tplc="0C070001" w:tentative="1">
+      <w:start w:val="1"/>
+      <w:numFmt w:val="bullet"/>
+      <w:lvlText w:val=""/>
+      <w:lvlJc w:val="left"/>
+      <w:pPr>
+        <w:ind w:left="5040" w:hanging="360"/>
+      </w:pPr>
+      <w:rPr>
+        <w:rFonts w:ascii="Symbol" w:hAnsi="Symbol" w:hint="default"/>
+      </w:rPr>
+    </w:lvl>
+    <w:lvl w:ilvl="7" w:tplc="0C070003" w:tentative="1">
+      <w:start w:val="1"/>
+      <w:numFmt w:val="bullet"/>
+      <w:lvlText w:val="o"/>
+      <w:lvlJc w:val="left"/>
+      <w:pPr>
+        <w:ind w:left="5760" w:hanging="360"/>
+      </w:pPr>
+      <w:rPr>
+        <w:rFonts w:ascii="Courier New" w:hAnsi="Courier New" w:cs="Courier New" w:hint="default"/>
+      </w:rPr>
+    </w:lvl>
+    <w:lvl w:ilvl="8" w:tplc="0C070005" w:tentative="1">
+      <w:start w:val="1"/>
+      <w:numFmt w:val="bullet"/>
+      <w:lvlText w:val=""/>
+      <w:lvlJc w:val="left"/>
+      <w:pPr>
+        <w:ind w:left="6480" w:hanging="360"/>
+      </w:pPr>
+      <w:rPr>
+        <w:rFonts w:ascii="Wingdings" w:hAnsi="Wingdings" w:hint="default"/>
+      </w:rPr>
+    </w:lvl>
+  </w:abstractNum>
+  <w:abstractNum w:abstractNumId="20">
     <w:nsid w:val="6DFF2050"/>
     <w:multiLevelType w:val="hybridMultilevel"/>
     <w:tmpl w:val="BA887486"/>
@@ -4118,7 +4695,7 @@
       </w:rPr>
     </w:lvl>
   </w:abstractNum>
-  <w:abstractNum w:abstractNumId="19">
+  <w:abstractNum w:abstractNumId="21">
     <w:nsid w:val="7BC45330"/>
     <w:multiLevelType w:val="hybridMultilevel"/>
     <w:tmpl w:val="3FC4A2F6"/>
@@ -4232,64 +4809,70 @@
     </w:lvl>
   </w:abstractNum>
   <w:num w:numId="1">
-    <w:abstractNumId w:val="17"/>
+    <w:abstractNumId w:val="18"/>
   </w:num>
   <w:num w:numId="2">
     <w:abstractNumId w:val="4"/>
   </w:num>
   <w:num w:numId="3">
-    <w:abstractNumId w:val="5"/>
+    <w:abstractNumId w:val="6"/>
   </w:num>
   <w:num w:numId="4">
-    <w:abstractNumId w:val="15"/>
+    <w:abstractNumId w:val="16"/>
   </w:num>
   <w:num w:numId="5">
     <w:abstractNumId w:val="0"/>
   </w:num>
   <w:num w:numId="6">
-    <w:abstractNumId w:val="19"/>
+    <w:abstractNumId w:val="21"/>
   </w:num>
   <w:num w:numId="7">
-    <w:abstractNumId w:val="14"/>
+    <w:abstractNumId w:val="15"/>
   </w:num>
   <w:num w:numId="8">
     <w:abstractNumId w:val="1"/>
   </w:num>
   <w:num w:numId="9">
-    <w:abstractNumId w:val="9"/>
+    <w:abstractNumId w:val="10"/>
   </w:num>
   <w:num w:numId="10">
-    <w:abstractNumId w:val="6"/>
+    <w:abstractNumId w:val="7"/>
   </w:num>
   <w:num w:numId="11">
-    <w:abstractNumId w:val="16"/>
+    <w:abstractNumId w:val="17"/>
   </w:num>
   <w:num w:numId="12">
-    <w:abstractNumId w:val="13"/>
+    <w:abstractNumId w:val="14"/>
   </w:num>
   <w:num w:numId="13">
-    <w:abstractNumId w:val="11"/>
+    <w:abstractNumId w:val="12"/>
   </w:num>
   <w:num w:numId="14">
     <w:abstractNumId w:val="3"/>
   </w:num>
   <w:num w:numId="15">
-    <w:abstractNumId w:val="7"/>
+    <w:abstractNumId w:val="8"/>
   </w:num>
   <w:num w:numId="16">
-    <w:abstractNumId w:val="12"/>
+    <w:abstractNumId w:val="13"/>
   </w:num>
   <w:num w:numId="17">
-    <w:abstractNumId w:val="8"/>
+    <w:abstractNumId w:val="9"/>
   </w:num>
   <w:num w:numId="18">
-    <w:abstractNumId w:val="18"/>
+    <w:abstractNumId w:val="20"/>
   </w:num>
   <w:num w:numId="19">
-    <w:abstractNumId w:val="10"/>
+    <w:abstractNumId w:val="11"/>
   </w:num>
   <w:num w:numId="20">
     <w:abstractNumId w:val="2"/>
+  </w:num>
+  <w:num w:numId="21">
+    <w:abstractNumId w:val="19"/>
+  </w:num>
+  <w:num w:numId="22">
+    <w:abstractNumId w:val="5"/>
   </w:num>
   <w:numIdMacAtCleanup w:val="3"/>
 </w:numbering>
@@ -6035,7 +6618,7 @@
 </file>
 
 <file path=customXml/itemProps1.xml><?xml version="1.0" encoding="utf-8"?>
-<ds:datastoreItem xmlns:ds="http://schemas.openxmlformats.org/officeDocument/2006/customXml" ds:itemID="{73FE463D-0CCA-4F2B-8280-CF5B62FCB933}">
+<ds:datastoreItem xmlns:ds="http://schemas.openxmlformats.org/officeDocument/2006/customXml" ds:itemID="{76451FE8-1249-4647-9534-C1857F80BD77}">
   <ds:schemaRefs>
     <ds:schemaRef ds:uri="http://schemas.openxmlformats.org/officeDocument/2006/bibliography"/>
   </ds:schemaRefs>

</xml_diff>

<commit_message>
added glossar in system_specification.docx
</commit_message>
<xml_diff>
--- a/u03/system_specification.docx
+++ b/u03/system_specification.docx
@@ -33,8 +33,6 @@
           <w:lang w:val="en-GB" w:eastAsia="de-AT"/>
         </w:rPr>
       </w:pPr>
-      <w:bookmarkStart w:id="0" w:name="_GoBack"/>
-      <w:bookmarkEnd w:id="0"/>
     </w:p>
     <w:p>
       <w:pPr>
@@ -816,6 +814,7 @@
       <w:proofErr w:type="spellStart"/>
       <w:r>
         <w:rPr>
+          <w:i/>
           <w:lang w:val="en-GB"/>
         </w:rPr>
         <w:t>Briefwahl</w:t>
@@ -830,6 +829,7 @@
       <w:proofErr w:type="spellStart"/>
       <w:r>
         <w:rPr>
+          <w:i/>
           <w:lang w:val="en-GB"/>
         </w:rPr>
         <w:t>Urnenwahl</w:t>
@@ -870,6 +870,7 @@
       <w:proofErr w:type="spellStart"/>
       <w:r>
         <w:rPr>
+          <w:i/>
           <w:lang w:val="en-GB"/>
         </w:rPr>
         <w:t>Urnenwahl</w:t>
@@ -914,6 +915,7 @@
       <w:proofErr w:type="spellStart"/>
       <w:r>
         <w:rPr>
+          <w:i/>
           <w:lang w:val="en-GB"/>
         </w:rPr>
         <w:t>Ausweisnummer</w:t>
@@ -946,6 +948,7 @@
       <w:proofErr w:type="spellStart"/>
       <w:r>
         <w:rPr>
+          <w:i/>
           <w:lang w:val="en-GB"/>
         </w:rPr>
         <w:t>Wahlschein</w:t>
@@ -978,6 +981,7 @@
       <w:proofErr w:type="spellStart"/>
       <w:r>
         <w:rPr>
+          <w:i/>
           <w:lang w:val="en-GB"/>
         </w:rPr>
         <w:t>Wahlschein</w:t>
@@ -1010,6 +1014,7 @@
       <w:proofErr w:type="spellStart"/>
       <w:r>
         <w:rPr>
+          <w:i/>
           <w:lang w:val="en-GB"/>
         </w:rPr>
         <w:t>Wahlbezirk</w:t>
@@ -1042,6 +1047,7 @@
       <w:proofErr w:type="spellStart"/>
       <w:r>
         <w:rPr>
+          <w:i/>
           <w:lang w:val="en-GB"/>
         </w:rPr>
         <w:t>Wahlkreis</w:t>
@@ -1074,6 +1080,7 @@
       <w:proofErr w:type="spellStart"/>
       <w:r>
         <w:rPr>
+          <w:i/>
           <w:lang w:val="en-GB"/>
         </w:rPr>
         <w:t>Erststimme</w:t>
@@ -1088,6 +1095,7 @@
       <w:proofErr w:type="spellStart"/>
       <w:r>
         <w:rPr>
+          <w:i/>
           <w:lang w:val="en-GB"/>
         </w:rPr>
         <w:t>Zweitstimme</w:t>
@@ -1413,6 +1421,7 @@
       <w:proofErr w:type="spellStart"/>
       <w:r>
         <w:rPr>
+          <w:i/>
           <w:lang w:val="en-GB" w:eastAsia="de-AT"/>
         </w:rPr>
         <w:t>Wahlkreis</w:t>
@@ -1427,6 +1436,7 @@
       <w:proofErr w:type="spellStart"/>
       <w:r>
         <w:rPr>
+          <w:i/>
           <w:lang w:val="en-GB" w:eastAsia="de-AT"/>
         </w:rPr>
         <w:t>Wahlbezirk</w:t>
@@ -1513,6 +1523,7 @@
       <w:proofErr w:type="spellStart"/>
       <w:r>
         <w:rPr>
+          <w:i/>
           <w:lang w:val="en-GB" w:eastAsia="de-AT"/>
         </w:rPr>
         <w:t>Erststimme</w:t>
@@ -1527,18 +1538,21 @@
       <w:proofErr w:type="spellStart"/>
       <w:r>
         <w:rPr>
+          <w:i/>
           <w:lang w:val="en-GB" w:eastAsia="de-AT"/>
         </w:rPr>
         <w:t>Zwei</w:t>
       </w:r>
       <w:r>
         <w:rPr>
+          <w:i/>
           <w:lang w:val="en-GB" w:eastAsia="de-AT"/>
         </w:rPr>
         <w:t>t</w:t>
       </w:r>
       <w:r>
         <w:rPr>
+          <w:i/>
           <w:lang w:val="en-GB" w:eastAsia="de-AT"/>
         </w:rPr>
         <w:t>stimme</w:t>
@@ -1625,37 +1639,7 @@
         <w:rPr>
           <w:lang w:val="en-GB" w:eastAsia="de-AT"/>
         </w:rPr>
-        <w:t xml:space="preserve">The system </w:t>
-      </w:r>
-      <w:r>
-        <w:rPr>
-          <w:lang w:val="en-GB" w:eastAsia="de-AT"/>
-        </w:rPr>
-        <w:t>has to ensure</w:t>
-      </w:r>
-      <w:r>
-        <w:rPr>
-          <w:lang w:val="en-GB" w:eastAsia="de-AT"/>
-        </w:rPr>
-        <w:t xml:space="preserve"> the</w:t>
-      </w:r>
-      <w:r>
-        <w:rPr>
-          <w:lang w:val="en-GB" w:eastAsia="de-AT"/>
-        </w:rPr>
-        <w:t xml:space="preserve"> protection of data privacy for voters</w:t>
-      </w:r>
-      <w:r>
-        <w:rPr>
-          <w:lang w:val="en-GB" w:eastAsia="de-AT"/>
-        </w:rPr>
-        <w:t xml:space="preserve"> at every time</w:t>
-      </w:r>
-      <w:r>
-        <w:rPr>
-          <w:lang w:val="en-GB" w:eastAsia="de-AT"/>
-        </w:rPr>
-        <w:t>.</w:t>
+        <w:t>The system has to ensure the protection of data privacy for voters at every time.</w:t>
       </w:r>
     </w:p>
     <w:p>
@@ -1673,25 +1657,7 @@
         <w:rPr>
           <w:lang w:val="en-GB" w:eastAsia="de-AT"/>
         </w:rPr>
-        <w:t>The system</w:t>
-      </w:r>
-      <w:r>
-        <w:rPr>
-          <w:lang w:val="en-GB" w:eastAsia="de-AT"/>
-        </w:rPr>
-        <w:t xml:space="preserve"> </w:t>
-      </w:r>
-      <w:r>
-        <w:rPr>
-          <w:lang w:val="en-GB" w:eastAsia="de-AT"/>
-        </w:rPr>
-        <w:t xml:space="preserve">has to </w:t>
-      </w:r>
-      <w:r>
-        <w:rPr>
-          <w:lang w:val="en-GB" w:eastAsia="de-AT"/>
-        </w:rPr>
-        <w:t>ensure that either a voting is submitted after a system crash or has to request the user to vote again.</w:t>
+        <w:t>The system has to ensure that either a voting is submitted after a system crash or has to request the user to vote again.</w:t>
       </w:r>
     </w:p>
     <w:p>
@@ -1709,19 +1675,7 @@
         <w:rPr>
           <w:lang w:val="en-GB" w:eastAsia="de-AT"/>
         </w:rPr>
-        <w:t xml:space="preserve">The system </w:t>
-      </w:r>
-      <w:r>
-        <w:rPr>
-          <w:lang w:val="en-GB" w:eastAsia="de-AT"/>
-        </w:rPr>
-        <w:t>has to</w:t>
-      </w:r>
-      <w:r>
-        <w:rPr>
-          <w:lang w:val="en-GB" w:eastAsia="de-AT"/>
-        </w:rPr>
-        <w:t xml:space="preserve"> ensure that votes can only be submitted by an authorized voter.</w:t>
+        <w:t>The system has to ensure that votes can only be submitted by an authorized voter.</w:t>
       </w:r>
     </w:p>
     <w:p>
@@ -1777,25 +1731,7 @@
         <w:rPr>
           <w:lang w:val="en-GB" w:eastAsia="de-AT"/>
         </w:rPr>
-        <w:t xml:space="preserve">he system has to be able to </w:t>
-      </w:r>
-      <w:r>
-        <w:rPr>
-          <w:lang w:val="en-GB" w:eastAsia="de-AT"/>
-        </w:rPr>
-        <w:t>calculate</w:t>
-      </w:r>
-      <w:r>
-        <w:rPr>
-          <w:lang w:val="en-GB" w:eastAsia="de-AT"/>
-        </w:rPr>
-        <w:t xml:space="preserve"> </w:t>
-      </w:r>
-      <w:r>
-        <w:rPr>
-          <w:lang w:val="en-GB" w:eastAsia="de-AT"/>
-        </w:rPr>
-        <w:t>the results for an election within 5min after the voting ends.</w:t>
+        <w:t>he system has to be able to calculate the results for an election within 5min after the voting ends.</w:t>
       </w:r>
     </w:p>
     <w:p>
@@ -1845,25 +1781,7 @@
         <w:rPr>
           <w:lang w:val="en-GB" w:eastAsia="de-AT"/>
         </w:rPr>
-        <w:t xml:space="preserve">The system has to </w:t>
-      </w:r>
-      <w:r>
-        <w:rPr>
-          <w:lang w:val="en-GB" w:eastAsia="de-AT"/>
-        </w:rPr>
-        <w:t xml:space="preserve">be able to </w:t>
-      </w:r>
-      <w:r>
-        <w:rPr>
-          <w:lang w:val="en-GB" w:eastAsia="de-AT"/>
-        </w:rPr>
-        <w:t xml:space="preserve">calculate the projections within </w:t>
-      </w:r>
-      <w:r>
-        <w:rPr>
-          <w:lang w:val="en-GB" w:eastAsia="de-AT"/>
-        </w:rPr>
-        <w:t>5min.</w:t>
+        <w:t>The system has to be able to calculate the projections within 5min.</w:t>
       </w:r>
     </w:p>
     <w:p>
@@ -1895,25 +1813,7 @@
         <w:rPr>
           <w:lang w:val="en-GB" w:eastAsia="de-AT"/>
         </w:rPr>
-        <w:t xml:space="preserve">The system has to be able to </w:t>
-      </w:r>
-      <w:r>
-        <w:rPr>
-          <w:lang w:val="en-GB" w:eastAsia="de-AT"/>
-        </w:rPr>
-        <w:t>provide</w:t>
-      </w:r>
-      <w:r>
-        <w:rPr>
-          <w:lang w:val="en-GB" w:eastAsia="de-AT"/>
-        </w:rPr>
-        <w:t xml:space="preserve"> the analysis modes</w:t>
-      </w:r>
-      <w:r>
-        <w:rPr>
-          <w:lang w:val="en-GB" w:eastAsia="de-AT"/>
-        </w:rPr>
-        <w:t xml:space="preserve"> within 15min after the election ends.</w:t>
+        <w:t>The system has to be able to provide the analysis modes within 15min after the election ends.</w:t>
       </w:r>
     </w:p>
     <w:p>
@@ -2023,10 +1923,836 @@
     </w:p>
     <w:p>
       <w:pPr>
-        <w:rPr>
-          <w:lang w:val="en-GB" w:eastAsia="de-AT"/>
-        </w:rPr>
-      </w:pPr>
+        <w:pStyle w:val="Listenabsatz"/>
+        <w:numPr>
+          <w:ilvl w:val="0"/>
+          <w:numId w:val="22"/>
+        </w:numPr>
+        <w:rPr>
+          <w:lang w:val="en-US" w:eastAsia="de-AT"/>
+        </w:rPr>
+      </w:pPr>
+      <w:proofErr w:type="spellStart"/>
+      <w:r>
+        <w:rPr>
+          <w:b/>
+          <w:i/>
+          <w:lang w:val="en-US"/>
+        </w:rPr>
+        <w:t>Briefwahl</w:t>
+      </w:r>
+      <w:proofErr w:type="spellEnd"/>
+      <w:r>
+        <w:rPr>
+          <w:i/>
+          <w:lang w:val="en-US"/>
+        </w:rPr>
+        <w:t>: =</w:t>
+      </w:r>
+      <w:r>
+        <w:rPr>
+          <w:lang w:val="en-US"/>
+        </w:rPr>
+        <w:t>Postal voting. Can only be done by voter</w:t>
+      </w:r>
+      <w:r>
+        <w:rPr>
+          <w:lang w:val="en-US"/>
+        </w:rPr>
+        <w:t>s who have a ‘</w:t>
+      </w:r>
+      <w:proofErr w:type="spellStart"/>
+      <w:r>
+        <w:rPr>
+          <w:i/>
+          <w:lang w:val="en-US"/>
+        </w:rPr>
+        <w:t>Wahlschein</w:t>
+      </w:r>
+      <w:proofErr w:type="spellEnd"/>
+      <w:r>
+        <w:rPr>
+          <w:i/>
+          <w:lang w:val="en-US"/>
+        </w:rPr>
+        <w:t>’</w:t>
+      </w:r>
+    </w:p>
+    <w:p>
+      <w:pPr>
+        <w:pStyle w:val="Listenabsatz"/>
+        <w:numPr>
+          <w:ilvl w:val="0"/>
+          <w:numId w:val="22"/>
+        </w:numPr>
+        <w:rPr>
+          <w:lang w:val="en-US" w:eastAsia="de-AT"/>
+        </w:rPr>
+      </w:pPr>
+      <w:proofErr w:type="spellStart"/>
+      <w:r>
+        <w:rPr>
+          <w:b/>
+          <w:i/>
+          <w:lang w:val="en-US"/>
+        </w:rPr>
+        <w:t>Briefwahlbezirk</w:t>
+      </w:r>
+      <w:proofErr w:type="spellEnd"/>
+      <w:r>
+        <w:rPr>
+          <w:i/>
+          <w:lang w:val="en-US"/>
+        </w:rPr>
+        <w:t xml:space="preserve">: </w:t>
+      </w:r>
+      <w:r>
+        <w:rPr>
+          <w:lang w:val="en-US"/>
+        </w:rPr>
+        <w:t xml:space="preserve">Certain district </w:t>
+      </w:r>
+      <w:r>
+        <w:rPr>
+          <w:lang w:val="en-US"/>
+        </w:rPr>
+        <w:t>f</w:t>
+      </w:r>
+      <w:r>
+        <w:rPr>
+          <w:lang w:val="en-US"/>
+        </w:rPr>
+        <w:t>or postal voting. Each ‘</w:t>
+      </w:r>
+      <w:proofErr w:type="spellStart"/>
+      <w:r>
+        <w:rPr>
+          <w:lang w:val="en-US"/>
+        </w:rPr>
+        <w:t>Wahlkreis</w:t>
+      </w:r>
+      <w:proofErr w:type="spellEnd"/>
+      <w:r>
+        <w:rPr>
+          <w:lang w:val="en-US"/>
+        </w:rPr>
+        <w:t xml:space="preserve">’ is subdivided in </w:t>
+      </w:r>
+      <w:r>
+        <w:rPr>
+          <w:lang w:val="en-US"/>
+        </w:rPr>
+        <w:t>‘</w:t>
+      </w:r>
+      <w:proofErr w:type="spellStart"/>
+      <w:r>
+        <w:rPr>
+          <w:lang w:val="en-US"/>
+        </w:rPr>
+        <w:t>Briefwahlbezirke</w:t>
+      </w:r>
+      <w:proofErr w:type="spellEnd"/>
+      <w:r>
+        <w:rPr>
+          <w:lang w:val="en-US"/>
+        </w:rPr>
+        <w:t>’</w:t>
+      </w:r>
+      <w:r>
+        <w:rPr>
+          <w:lang w:val="en-US"/>
+        </w:rPr>
+        <w:t>.</w:t>
+      </w:r>
+    </w:p>
+    <w:p>
+      <w:pPr>
+        <w:pStyle w:val="Listenabsatz"/>
+        <w:numPr>
+          <w:ilvl w:val="0"/>
+          <w:numId w:val="22"/>
+        </w:numPr>
+        <w:rPr>
+          <w:lang w:eastAsia="de-AT"/>
+        </w:rPr>
+      </w:pPr>
+      <w:r>
+        <w:rPr>
+          <w:b/>
+          <w:i/>
+          <w:lang w:eastAsia="de-AT"/>
+        </w:rPr>
+        <w:t>Bundeswahlgesetz</w:t>
+      </w:r>
+      <w:r>
+        <w:rPr>
+          <w:i/>
+          <w:lang w:eastAsia="de-AT"/>
+        </w:rPr>
+        <w:t xml:space="preserve">: </w:t>
+      </w:r>
+      <w:r>
+        <w:rPr>
+          <w:lang w:eastAsia="de-AT"/>
+        </w:rPr>
+        <w:t xml:space="preserve">German </w:t>
+      </w:r>
+      <w:proofErr w:type="spellStart"/>
+      <w:r>
+        <w:rPr>
+          <w:lang w:eastAsia="de-AT"/>
+        </w:rPr>
+        <w:t>law</w:t>
+      </w:r>
+      <w:proofErr w:type="spellEnd"/>
+      <w:r>
+        <w:rPr>
+          <w:lang w:eastAsia="de-AT"/>
+        </w:rPr>
+        <w:t xml:space="preserve"> </w:t>
+      </w:r>
+      <w:proofErr w:type="spellStart"/>
+      <w:r>
+        <w:rPr>
+          <w:lang w:eastAsia="de-AT"/>
+        </w:rPr>
+        <w:t>to</w:t>
+      </w:r>
+      <w:proofErr w:type="spellEnd"/>
+      <w:r>
+        <w:rPr>
+          <w:lang w:eastAsia="de-AT"/>
+        </w:rPr>
+        <w:t xml:space="preserve"> </w:t>
+      </w:r>
+      <w:proofErr w:type="spellStart"/>
+      <w:r>
+        <w:rPr>
+          <w:lang w:eastAsia="de-AT"/>
+        </w:rPr>
+        <w:t>regulate</w:t>
+      </w:r>
+      <w:proofErr w:type="spellEnd"/>
+      <w:r>
+        <w:rPr>
+          <w:lang w:eastAsia="de-AT"/>
+        </w:rPr>
+        <w:t xml:space="preserve"> </w:t>
+      </w:r>
+      <w:proofErr w:type="spellStart"/>
+      <w:r>
+        <w:rPr>
+          <w:lang w:eastAsia="de-AT"/>
+        </w:rPr>
+        <w:t>nationwide</w:t>
+      </w:r>
+      <w:proofErr w:type="spellEnd"/>
+      <w:r>
+        <w:rPr>
+          <w:lang w:eastAsia="de-AT"/>
+        </w:rPr>
+        <w:t xml:space="preserve"> </w:t>
+      </w:r>
+      <w:proofErr w:type="spellStart"/>
+      <w:r>
+        <w:rPr>
+          <w:lang w:eastAsia="de-AT"/>
+        </w:rPr>
+        <w:t>elections</w:t>
+      </w:r>
+      <w:proofErr w:type="spellEnd"/>
+      <w:r>
+        <w:rPr>
+          <w:lang w:eastAsia="de-AT"/>
+        </w:rPr>
+        <w:t>.</w:t>
+      </w:r>
+    </w:p>
+    <w:p>
+      <w:pPr>
+        <w:pStyle w:val="Listenabsatz"/>
+        <w:numPr>
+          <w:ilvl w:val="0"/>
+          <w:numId w:val="22"/>
+        </w:numPr>
+        <w:rPr>
+          <w:lang w:val="en-US" w:eastAsia="de-AT"/>
+        </w:rPr>
+      </w:pPr>
+      <w:proofErr w:type="spellStart"/>
+      <w:r>
+        <w:rPr>
+          <w:b/>
+          <w:i/>
+          <w:lang w:val="en-US" w:eastAsia="de-AT"/>
+        </w:rPr>
+        <w:t>Bundswahlstatistikgesetz</w:t>
+      </w:r>
+      <w:proofErr w:type="spellEnd"/>
+      <w:r>
+        <w:rPr>
+          <w:i/>
+          <w:lang w:val="en-US" w:eastAsia="de-AT"/>
+        </w:rPr>
+        <w:t xml:space="preserve">: </w:t>
+      </w:r>
+      <w:r>
+        <w:rPr>
+          <w:lang w:val="en-US" w:eastAsia="de-AT"/>
+        </w:rPr>
+        <w:t>German law to regulate repres</w:t>
+      </w:r>
+      <w:r>
+        <w:rPr>
+          <w:lang w:val="en-US" w:eastAsia="de-AT"/>
+        </w:rPr>
+        <w:t xml:space="preserve">entative statistics for </w:t>
+      </w:r>
+      <w:r>
+        <w:rPr>
+          <w:lang w:val="en-US" w:eastAsia="de-AT"/>
+        </w:rPr>
+        <w:t>nationwide elections.</w:t>
+      </w:r>
+    </w:p>
+    <w:p>
+      <w:pPr>
+        <w:pStyle w:val="Listenabsatz"/>
+        <w:numPr>
+          <w:ilvl w:val="0"/>
+          <w:numId w:val="22"/>
+        </w:numPr>
+        <w:rPr>
+          <w:lang w:val="en-US" w:eastAsia="de-AT"/>
+        </w:rPr>
+      </w:pPr>
+      <w:proofErr w:type="spellStart"/>
+      <w:r>
+        <w:rPr>
+          <w:b/>
+          <w:i/>
+          <w:lang w:val="en-US"/>
+        </w:rPr>
+        <w:t>Direktmandat</w:t>
+      </w:r>
+      <w:proofErr w:type="spellEnd"/>
+      <w:r>
+        <w:rPr>
+          <w:i/>
+          <w:lang w:val="en-US"/>
+        </w:rPr>
+        <w:t xml:space="preserve">: </w:t>
+      </w:r>
+      <w:r>
+        <w:rPr>
+          <w:i/>
+          <w:lang w:val="en-US"/>
+        </w:rPr>
+        <w:t>C</w:t>
+      </w:r>
+      <w:r>
+        <w:rPr>
+          <w:lang w:val="en-US"/>
+        </w:rPr>
+        <w:t>andidates can run</w:t>
+      </w:r>
+      <w:r>
+        <w:rPr>
+          <w:lang w:val="en-US"/>
+        </w:rPr>
+        <w:t xml:space="preserve"> for a d</w:t>
+      </w:r>
+      <w:r>
+        <w:rPr>
+          <w:lang w:val="en-US"/>
+        </w:rPr>
+        <w:t>irect mandate</w:t>
+      </w:r>
+      <w:r>
+        <w:rPr>
+          <w:lang w:val="en-US"/>
+        </w:rPr>
+        <w:t>s</w:t>
+      </w:r>
+      <w:r>
+        <w:rPr>
+          <w:lang w:val="en-US"/>
+        </w:rPr>
+        <w:t xml:space="preserve"> </w:t>
+      </w:r>
+      <w:r>
+        <w:rPr>
+          <w:lang w:val="en-US"/>
+        </w:rPr>
+        <w:t>in ‘</w:t>
+      </w:r>
+      <w:proofErr w:type="spellStart"/>
+      <w:r>
+        <w:rPr>
+          <w:lang w:val="en-US"/>
+        </w:rPr>
+        <w:t>Wahlkreisen</w:t>
+      </w:r>
+      <w:proofErr w:type="spellEnd"/>
+      <w:r>
+        <w:rPr>
+          <w:lang w:val="en-US"/>
+        </w:rPr>
+        <w:t>’.</w:t>
+      </w:r>
+    </w:p>
+    <w:p>
+      <w:pPr>
+        <w:pStyle w:val="Listenabsatz"/>
+        <w:numPr>
+          <w:ilvl w:val="0"/>
+          <w:numId w:val="22"/>
+        </w:numPr>
+        <w:rPr>
+          <w:lang w:val="en-US" w:eastAsia="de-AT"/>
+        </w:rPr>
+      </w:pPr>
+      <w:proofErr w:type="spellStart"/>
+      <w:r>
+        <w:rPr>
+          <w:b/>
+          <w:i/>
+          <w:lang w:val="en-US" w:eastAsia="de-AT"/>
+        </w:rPr>
+        <w:t>Erststimme</w:t>
+      </w:r>
+      <w:proofErr w:type="spellEnd"/>
+      <w:r>
+        <w:rPr>
+          <w:i/>
+          <w:lang w:val="en-US" w:eastAsia="de-AT"/>
+        </w:rPr>
+        <w:t xml:space="preserve">: </w:t>
+      </w:r>
+      <w:r>
+        <w:rPr>
+          <w:lang w:val="en-US" w:eastAsia="de-AT"/>
+        </w:rPr>
+        <w:t>First vote a voter can give for a dire</w:t>
+      </w:r>
+      <w:r>
+        <w:rPr>
+          <w:lang w:val="en-US" w:eastAsia="de-AT"/>
+        </w:rPr>
+        <w:t>ct candidate in his ‘</w:t>
+      </w:r>
+      <w:proofErr w:type="spellStart"/>
+      <w:r>
+        <w:rPr>
+          <w:lang w:val="en-US" w:eastAsia="de-AT"/>
+        </w:rPr>
+        <w:t>Wahlkreis</w:t>
+      </w:r>
+      <w:proofErr w:type="spellEnd"/>
+      <w:r>
+        <w:rPr>
+          <w:lang w:val="en-US" w:eastAsia="de-AT"/>
+        </w:rPr>
+        <w:t>’.</w:t>
+      </w:r>
+    </w:p>
+    <w:p>
+      <w:pPr>
+        <w:pStyle w:val="Listenabsatz"/>
+        <w:numPr>
+          <w:ilvl w:val="0"/>
+          <w:numId w:val="22"/>
+        </w:numPr>
+        <w:rPr>
+          <w:lang w:val="en-US" w:eastAsia="de-AT"/>
+        </w:rPr>
+      </w:pPr>
+      <w:proofErr w:type="spellStart"/>
+      <w:r>
+        <w:rPr>
+          <w:b/>
+          <w:i/>
+          <w:lang w:val="en-US"/>
+        </w:rPr>
+        <w:t>Listenmandat</w:t>
+      </w:r>
+      <w:proofErr w:type="spellEnd"/>
+      <w:r>
+        <w:rPr>
+          <w:i/>
+          <w:lang w:val="en-US"/>
+        </w:rPr>
+        <w:t xml:space="preserve">: </w:t>
+      </w:r>
+      <w:r>
+        <w:rPr>
+          <w:lang w:val="en-US"/>
+        </w:rPr>
+        <w:t xml:space="preserve">Candidates can run for a </w:t>
+      </w:r>
+      <w:r>
+        <w:rPr>
+          <w:lang w:val="en-US"/>
+        </w:rPr>
+        <w:t>list mandate in federal states. Each lined up party has a list, in which its candidates are ranked.</w:t>
+      </w:r>
+    </w:p>
+    <w:p>
+      <w:pPr>
+        <w:pStyle w:val="Listenabsatz"/>
+        <w:numPr>
+          <w:ilvl w:val="0"/>
+          <w:numId w:val="22"/>
+        </w:numPr>
+        <w:rPr>
+          <w:lang w:val="en-US" w:eastAsia="de-AT"/>
+        </w:rPr>
+      </w:pPr>
+      <w:proofErr w:type="spellStart"/>
+      <w:r>
+        <w:rPr>
+          <w:b/>
+          <w:i/>
+          <w:lang w:val="en-US"/>
+        </w:rPr>
+        <w:t>Urnenwahl</w:t>
+      </w:r>
+      <w:proofErr w:type="spellEnd"/>
+      <w:r>
+        <w:rPr>
+          <w:i/>
+          <w:lang w:val="en-US"/>
+        </w:rPr>
+        <w:t xml:space="preserve">: </w:t>
+      </w:r>
+      <w:r>
+        <w:rPr>
+          <w:lang w:val="en-US"/>
+        </w:rPr>
+        <w:t>Voting method where the voter</w:t>
+      </w:r>
+      <w:r>
+        <w:rPr>
+          <w:lang w:val="en-US"/>
+        </w:rPr>
+        <w:t xml:space="preserve"> votes per ballot box in a polling station</w:t>
+      </w:r>
+    </w:p>
+    <w:p>
+      <w:pPr>
+        <w:pStyle w:val="Listenabsatz"/>
+        <w:numPr>
+          <w:ilvl w:val="0"/>
+          <w:numId w:val="22"/>
+        </w:numPr>
+        <w:rPr>
+          <w:lang w:val="en-US" w:eastAsia="de-AT"/>
+        </w:rPr>
+      </w:pPr>
+      <w:proofErr w:type="spellStart"/>
+      <w:r>
+        <w:rPr>
+          <w:b/>
+          <w:i/>
+          <w:lang w:val="en-US"/>
+        </w:rPr>
+        <w:t>Wahlbezirk</w:t>
+      </w:r>
+      <w:proofErr w:type="spellEnd"/>
+      <w:r>
+        <w:rPr>
+          <w:i/>
+          <w:lang w:val="en-US"/>
+        </w:rPr>
+        <w:t xml:space="preserve">: </w:t>
+      </w:r>
+      <w:r>
+        <w:rPr>
+          <w:lang w:val="en-US"/>
+        </w:rPr>
+        <w:t xml:space="preserve">Certain district </w:t>
+      </w:r>
+      <w:r>
+        <w:rPr>
+          <w:lang w:val="en-US"/>
+        </w:rPr>
+        <w:t>f</w:t>
+      </w:r>
+      <w:r>
+        <w:rPr>
+          <w:lang w:val="en-US"/>
+        </w:rPr>
+        <w:t>or voting</w:t>
+      </w:r>
+      <w:r>
+        <w:rPr>
+          <w:lang w:val="en-US"/>
+        </w:rPr>
+        <w:t xml:space="preserve"> </w:t>
+      </w:r>
+      <w:r>
+        <w:rPr>
+          <w:lang w:val="en-US"/>
+        </w:rPr>
+        <w:t>per ballot box</w:t>
+      </w:r>
+      <w:r>
+        <w:rPr>
+          <w:lang w:val="en-US"/>
+        </w:rPr>
+        <w:t>. Each ‘</w:t>
+      </w:r>
+      <w:proofErr w:type="spellStart"/>
+      <w:r>
+        <w:rPr>
+          <w:lang w:val="en-US"/>
+        </w:rPr>
+        <w:t>Wahlkreis</w:t>
+      </w:r>
+      <w:proofErr w:type="spellEnd"/>
+      <w:r>
+        <w:rPr>
+          <w:lang w:val="en-US"/>
+        </w:rPr>
+        <w:t xml:space="preserve">’ is subdivided in </w:t>
+      </w:r>
+      <w:r>
+        <w:rPr>
+          <w:lang w:val="en-US"/>
+        </w:rPr>
+        <w:t>‘</w:t>
+      </w:r>
+      <w:proofErr w:type="spellStart"/>
+      <w:r>
+        <w:rPr>
+          <w:lang w:val="en-US"/>
+        </w:rPr>
+        <w:t>W</w:t>
+      </w:r>
+      <w:r>
+        <w:rPr>
+          <w:lang w:val="en-US"/>
+        </w:rPr>
+        <w:t>ahlbezirke</w:t>
+      </w:r>
+      <w:proofErr w:type="spellEnd"/>
+      <w:r>
+        <w:rPr>
+          <w:lang w:val="en-US"/>
+        </w:rPr>
+        <w:t>’</w:t>
+      </w:r>
+      <w:r>
+        <w:rPr>
+          <w:lang w:val="en-US"/>
+        </w:rPr>
+        <w:t>.</w:t>
+      </w:r>
+    </w:p>
+    <w:p>
+      <w:pPr>
+        <w:pStyle w:val="Listenabsatz"/>
+        <w:numPr>
+          <w:ilvl w:val="0"/>
+          <w:numId w:val="22"/>
+        </w:numPr>
+        <w:rPr>
+          <w:lang w:val="en-US" w:eastAsia="de-AT"/>
+        </w:rPr>
+      </w:pPr>
+      <w:proofErr w:type="spellStart"/>
+      <w:r>
+        <w:rPr>
+          <w:b/>
+          <w:i/>
+          <w:lang w:val="en-US"/>
+        </w:rPr>
+        <w:t>Wahlkreis</w:t>
+      </w:r>
+      <w:proofErr w:type="spellEnd"/>
+      <w:r>
+        <w:rPr>
+          <w:lang w:val="en-US"/>
+        </w:rPr>
+        <w:t xml:space="preserve">: </w:t>
+      </w:r>
+      <w:r>
+        <w:rPr>
+          <w:lang w:val="en-US"/>
+        </w:rPr>
+        <w:t xml:space="preserve">Certain </w:t>
+      </w:r>
+      <w:r>
+        <w:rPr>
+          <w:lang w:val="en-US"/>
+        </w:rPr>
+        <w:t xml:space="preserve">voting </w:t>
+      </w:r>
+      <w:r>
+        <w:rPr>
+          <w:lang w:val="en-US"/>
+        </w:rPr>
+        <w:t>district</w:t>
+      </w:r>
+      <w:r>
+        <w:rPr>
+          <w:lang w:val="en-US"/>
+        </w:rPr>
+        <w:t xml:space="preserve"> where candidates can run for a ‘</w:t>
+      </w:r>
+      <w:proofErr w:type="spellStart"/>
+      <w:r>
+        <w:rPr>
+          <w:lang w:val="en-US"/>
+        </w:rPr>
+        <w:t>Direktmandat</w:t>
+      </w:r>
+      <w:proofErr w:type="spellEnd"/>
+      <w:r>
+        <w:rPr>
+          <w:lang w:val="en-US"/>
+        </w:rPr>
+        <w:t>’. Each federal state is subdivided in ‘</w:t>
+      </w:r>
+      <w:proofErr w:type="spellStart"/>
+      <w:r>
+        <w:rPr>
+          <w:lang w:val="en-US"/>
+        </w:rPr>
+        <w:t>Wahlkreise</w:t>
+      </w:r>
+      <w:proofErr w:type="spellEnd"/>
+      <w:r>
+        <w:rPr>
+          <w:lang w:val="en-US"/>
+        </w:rPr>
+        <w:t>’</w:t>
+      </w:r>
+    </w:p>
+    <w:p>
+      <w:pPr>
+        <w:pStyle w:val="Listenabsatz"/>
+        <w:numPr>
+          <w:ilvl w:val="0"/>
+          <w:numId w:val="22"/>
+        </w:numPr>
+        <w:rPr>
+          <w:lang w:val="en-US" w:eastAsia="de-AT"/>
+        </w:rPr>
+      </w:pPr>
+      <w:proofErr w:type="spellStart"/>
+      <w:r>
+        <w:rPr>
+          <w:b/>
+          <w:i/>
+          <w:lang w:val="en-GB"/>
+        </w:rPr>
+        <w:t>Wahlschein</w:t>
+      </w:r>
+      <w:proofErr w:type="spellEnd"/>
+      <w:r>
+        <w:rPr>
+          <w:lang w:val="en-GB"/>
+        </w:rPr>
+        <w:t>: = voting paper. Can be requested by voter before an election to do postal voting or to vote in a different ‘</w:t>
+      </w:r>
+      <w:proofErr w:type="spellStart"/>
+      <w:r>
+        <w:rPr>
+          <w:lang w:val="en-GB"/>
+        </w:rPr>
+        <w:t>Wahlbezirk</w:t>
+      </w:r>
+      <w:proofErr w:type="spellEnd"/>
+      <w:r>
+        <w:rPr>
+          <w:lang w:val="en-GB"/>
+        </w:rPr>
+        <w:t>’ but within the same ‘</w:t>
+      </w:r>
+      <w:proofErr w:type="spellStart"/>
+      <w:r>
+        <w:rPr>
+          <w:lang w:val="en-GB"/>
+        </w:rPr>
+        <w:t>Wahlkreis</w:t>
+      </w:r>
+      <w:proofErr w:type="spellEnd"/>
+      <w:r>
+        <w:rPr>
+          <w:lang w:val="en-GB"/>
+        </w:rPr>
+        <w:t>’.</w:t>
+      </w:r>
+    </w:p>
+    <w:p>
+      <w:pPr>
+        <w:pStyle w:val="Listenabsatz"/>
+        <w:numPr>
+          <w:ilvl w:val="0"/>
+          <w:numId w:val="22"/>
+        </w:numPr>
+        <w:rPr>
+          <w:lang w:val="en-US" w:eastAsia="de-AT"/>
+        </w:rPr>
+      </w:pPr>
+      <w:r>
+        <w:rPr>
+          <w:b/>
+          <w:i/>
+          <w:lang w:val="en-US" w:eastAsia="de-AT"/>
+        </w:rPr>
+        <w:t>Z</w:t>
+      </w:r>
+      <w:proofErr w:type="spellStart"/>
+      <w:r>
+        <w:rPr>
+          <w:b/>
+          <w:i/>
+          <w:lang w:val="en-GB" w:eastAsia="de-AT"/>
+        </w:rPr>
+        <w:t>weitstimme</w:t>
+      </w:r>
+      <w:proofErr w:type="spellEnd"/>
+      <w:r>
+        <w:rPr>
+          <w:i/>
+          <w:lang w:val="en-GB" w:eastAsia="de-AT"/>
+        </w:rPr>
+        <w:t xml:space="preserve">: </w:t>
+      </w:r>
+      <w:r>
+        <w:rPr>
+          <w:lang w:val="en-US" w:eastAsia="de-AT"/>
+        </w:rPr>
+        <w:t>Second</w:t>
+      </w:r>
+      <w:r>
+        <w:rPr>
+          <w:lang w:val="en-US" w:eastAsia="de-AT"/>
+        </w:rPr>
+        <w:t xml:space="preserve"> vote a vo</w:t>
+      </w:r>
+      <w:bookmarkStart w:id="0" w:name="_GoBack"/>
+      <w:bookmarkEnd w:id="0"/>
+      <w:r>
+        <w:rPr>
+          <w:lang w:val="en-US" w:eastAsia="de-AT"/>
+        </w:rPr>
+        <w:t xml:space="preserve">ter can give for a </w:t>
+      </w:r>
+      <w:r>
+        <w:rPr>
+          <w:lang w:val="en-US" w:eastAsia="de-AT"/>
+        </w:rPr>
+        <w:t>party in his federal state</w:t>
+      </w:r>
+      <w:r>
+        <w:rPr>
+          <w:lang w:val="en-US" w:eastAsia="de-AT"/>
+        </w:rPr>
+        <w:t>.</w:t>
+      </w:r>
     </w:p>
     <w:sectPr>
       <w:footerReference w:type="default" r:id="rId11"/>
@@ -2146,7 +2872,7 @@
                 <w:bCs/>
                 <w:noProof/>
               </w:rPr>
-              <w:t>2</w:t>
+              <w:t>3</w:t>
             </w:r>
             <w:r>
               <w:rPr>
@@ -2890,7 +3616,7 @@
   <w:abstractNum w:abstractNumId="5">
     <w:nsid w:val="236466FA"/>
     <w:multiLevelType w:val="hybridMultilevel"/>
-    <w:tmpl w:val="B2B8CDC2"/>
+    <w:tmpl w:val="19F2BAAE"/>
     <w:lvl w:ilvl="0" w:tplc="0C070001">
       <w:start w:val="1"/>
       <w:numFmt w:val="bullet"/>
@@ -6618,7 +7344,7 @@
 </file>
 
 <file path=customXml/itemProps1.xml><?xml version="1.0" encoding="utf-8"?>
-<ds:datastoreItem xmlns:ds="http://schemas.openxmlformats.org/officeDocument/2006/customXml" ds:itemID="{76451FE8-1249-4647-9534-C1857F80BD77}">
+<ds:datastoreItem xmlns:ds="http://schemas.openxmlformats.org/officeDocument/2006/customXml" ds:itemID="{3AD782CC-27D9-4DD3-9222-D054C1EC717D}">
   <ds:schemaRefs>
     <ds:schemaRef ds:uri="http://schemas.openxmlformats.org/officeDocument/2006/bibliography"/>
   </ds:schemaRefs>

</xml_diff>